<commit_message>
Remoção da tabela e das horas exatas
</commit_message>
<xml_diff>
--- a/fungos.docx
+++ b/fungos.docx
@@ -228,7 +228,91 @@
         <w:rPr>
           <w:rFonts w:ascii="Arial" w:eastAsia="Arial" w:hAnsi="Arial" w:cs="Arial"/>
         </w:rPr>
-        <w:t>ndo a FAO (Food and Agriculture Organization of the United Nations), a</w:t>
+        <w:t xml:space="preserve">ndo a FAO (Food </w:t>
+      </w:r>
+      <w:proofErr w:type="spellStart"/>
+      <w:r>
+        <w:rPr>
+          <w:rFonts w:ascii="Arial" w:eastAsia="Arial" w:hAnsi="Arial" w:cs="Arial"/>
+        </w:rPr>
+        <w:t>and</w:t>
+      </w:r>
+      <w:proofErr w:type="spellEnd"/>
+      <w:r>
+        <w:rPr>
+          <w:rFonts w:ascii="Arial" w:eastAsia="Arial" w:hAnsi="Arial" w:cs="Arial"/>
+        </w:rPr>
+        <w:t xml:space="preserve"> </w:t>
+      </w:r>
+      <w:proofErr w:type="spellStart"/>
+      <w:r>
+        <w:rPr>
+          <w:rFonts w:ascii="Arial" w:eastAsia="Arial" w:hAnsi="Arial" w:cs="Arial"/>
+        </w:rPr>
+        <w:t>Agriculture</w:t>
+      </w:r>
+      <w:proofErr w:type="spellEnd"/>
+      <w:r>
+        <w:rPr>
+          <w:rFonts w:ascii="Arial" w:eastAsia="Arial" w:hAnsi="Arial" w:cs="Arial"/>
+        </w:rPr>
+        <w:t xml:space="preserve"> </w:t>
+      </w:r>
+      <w:proofErr w:type="spellStart"/>
+      <w:r>
+        <w:rPr>
+          <w:rFonts w:ascii="Arial" w:eastAsia="Arial" w:hAnsi="Arial" w:cs="Arial"/>
+        </w:rPr>
+        <w:t>Organization</w:t>
+      </w:r>
+      <w:proofErr w:type="spellEnd"/>
+      <w:r>
+        <w:rPr>
+          <w:rFonts w:ascii="Arial" w:eastAsia="Arial" w:hAnsi="Arial" w:cs="Arial"/>
+        </w:rPr>
+        <w:t xml:space="preserve"> </w:t>
+      </w:r>
+      <w:proofErr w:type="spellStart"/>
+      <w:r>
+        <w:rPr>
+          <w:rFonts w:ascii="Arial" w:eastAsia="Arial" w:hAnsi="Arial" w:cs="Arial"/>
+        </w:rPr>
+        <w:t>of</w:t>
+      </w:r>
+      <w:proofErr w:type="spellEnd"/>
+      <w:r>
+        <w:rPr>
+          <w:rFonts w:ascii="Arial" w:eastAsia="Arial" w:hAnsi="Arial" w:cs="Arial"/>
+        </w:rPr>
+        <w:t xml:space="preserve"> </w:t>
+      </w:r>
+      <w:proofErr w:type="spellStart"/>
+      <w:r>
+        <w:rPr>
+          <w:rFonts w:ascii="Arial" w:eastAsia="Arial" w:hAnsi="Arial" w:cs="Arial"/>
+        </w:rPr>
+        <w:t>the</w:t>
+      </w:r>
+      <w:proofErr w:type="spellEnd"/>
+      <w:r>
+        <w:rPr>
+          <w:rFonts w:ascii="Arial" w:eastAsia="Arial" w:hAnsi="Arial" w:cs="Arial"/>
+        </w:rPr>
+        <w:t xml:space="preserve"> United </w:t>
+      </w:r>
+      <w:proofErr w:type="spellStart"/>
+      <w:r>
+        <w:rPr>
+          <w:rFonts w:ascii="Arial" w:eastAsia="Arial" w:hAnsi="Arial" w:cs="Arial"/>
+        </w:rPr>
+        <w:t>Nations</w:t>
+      </w:r>
+      <w:proofErr w:type="spellEnd"/>
+      <w:r>
+        <w:rPr>
+          <w:rFonts w:ascii="Arial" w:eastAsia="Arial" w:hAnsi="Arial" w:cs="Arial"/>
+        </w:rPr>
+        <w:t>), a</w:t>
       </w:r>
       <w:r>
         <w:rPr>
@@ -446,7 +530,49 @@
         <w:rPr>
           <w:rFonts w:ascii="Arial" w:eastAsia="Arial" w:hAnsi="Arial" w:cs="Arial"/>
         </w:rPr>
-        <w:t xml:space="preserve">De acordo com o analisador de mercado Research and Markets, </w:t>
+        <w:t xml:space="preserve">De acordo com o analisador de mercado </w:t>
+      </w:r>
+      <w:proofErr w:type="spellStart"/>
+      <w:r>
+        <w:rPr>
+          <w:rFonts w:ascii="Arial" w:eastAsia="Arial" w:hAnsi="Arial" w:cs="Arial"/>
+        </w:rPr>
+        <w:t>Research</w:t>
+      </w:r>
+      <w:proofErr w:type="spellEnd"/>
+      <w:r>
+        <w:rPr>
+          <w:rFonts w:ascii="Arial" w:eastAsia="Arial" w:hAnsi="Arial" w:cs="Arial"/>
+        </w:rPr>
+        <w:t xml:space="preserve"> </w:t>
+      </w:r>
+      <w:proofErr w:type="spellStart"/>
+      <w:r>
+        <w:rPr>
+          <w:rFonts w:ascii="Arial" w:eastAsia="Arial" w:hAnsi="Arial" w:cs="Arial"/>
+        </w:rPr>
+        <w:t>and</w:t>
+      </w:r>
+      <w:proofErr w:type="spellEnd"/>
+      <w:r>
+        <w:rPr>
+          <w:rFonts w:ascii="Arial" w:eastAsia="Arial" w:hAnsi="Arial" w:cs="Arial"/>
+        </w:rPr>
+        <w:t xml:space="preserve"> </w:t>
+      </w:r>
+      <w:proofErr w:type="spellStart"/>
+      <w:r>
+        <w:rPr>
+          <w:rFonts w:ascii="Arial" w:eastAsia="Arial" w:hAnsi="Arial" w:cs="Arial"/>
+        </w:rPr>
+        <w:t>Markets</w:t>
+      </w:r>
+      <w:proofErr w:type="spellEnd"/>
+      <w:r>
+        <w:rPr>
+          <w:rFonts w:ascii="Arial" w:eastAsia="Arial" w:hAnsi="Arial" w:cs="Arial"/>
+        </w:rPr>
+        <w:t xml:space="preserve">, </w:t>
       </w:r>
       <w:r>
         <w:rPr>
@@ -715,7 +841,175 @@
         <w:rPr>
           <w:rFonts w:ascii="Arial" w:eastAsia="Arial" w:hAnsi="Arial" w:cs="Arial"/>
         </w:rPr>
-        <w:t>Atualmente a espécie de cogumelos mais cultivado no mundo é o champignon (Agaricus bisporus), porém algumas espécies têm se destacado cada vez mais no mercado consumidor, principalmente na culinária, como por exemplo, o shitake (Lentinula edodes), o shimeji (Lyophyllum shimeji), o cantarelo (Cantherellus-cibarius), o Portobello (Agaricus bisporus) e o Hiratake (Pleurotus ostreatus) que já são consumidos e conhecidos no Brasil.</w:t>
+        <w:t>Atualmente a espécie de cogumelos mais cultivado no mundo é o champignon (</w:t>
+      </w:r>
+      <w:proofErr w:type="spellStart"/>
+      <w:r>
+        <w:rPr>
+          <w:rFonts w:ascii="Arial" w:eastAsia="Arial" w:hAnsi="Arial" w:cs="Arial"/>
+        </w:rPr>
+        <w:t>Agaricus</w:t>
+      </w:r>
+      <w:proofErr w:type="spellEnd"/>
+      <w:r>
+        <w:rPr>
+          <w:rFonts w:ascii="Arial" w:eastAsia="Arial" w:hAnsi="Arial" w:cs="Arial"/>
+        </w:rPr>
+        <w:t xml:space="preserve"> </w:t>
+      </w:r>
+      <w:proofErr w:type="spellStart"/>
+      <w:r>
+        <w:rPr>
+          <w:rFonts w:ascii="Arial" w:eastAsia="Arial" w:hAnsi="Arial" w:cs="Arial"/>
+        </w:rPr>
+        <w:t>bisporus</w:t>
+      </w:r>
+      <w:proofErr w:type="spellEnd"/>
+      <w:r>
+        <w:rPr>
+          <w:rFonts w:ascii="Arial" w:eastAsia="Arial" w:hAnsi="Arial" w:cs="Arial"/>
+        </w:rPr>
+        <w:t>), porém algumas espécies têm se destacado cada vez mais no mercado consumidor, principalmente na culinária, como por exemplo, o shitake (</w:t>
+      </w:r>
+      <w:proofErr w:type="spellStart"/>
+      <w:r>
+        <w:rPr>
+          <w:rFonts w:ascii="Arial" w:eastAsia="Arial" w:hAnsi="Arial" w:cs="Arial"/>
+        </w:rPr>
+        <w:t>Lentinula</w:t>
+      </w:r>
+      <w:proofErr w:type="spellEnd"/>
+      <w:r>
+        <w:rPr>
+          <w:rFonts w:ascii="Arial" w:eastAsia="Arial" w:hAnsi="Arial" w:cs="Arial"/>
+        </w:rPr>
+        <w:t xml:space="preserve"> </w:t>
+      </w:r>
+      <w:proofErr w:type="spellStart"/>
+      <w:r>
+        <w:rPr>
+          <w:rFonts w:ascii="Arial" w:eastAsia="Arial" w:hAnsi="Arial" w:cs="Arial"/>
+        </w:rPr>
+        <w:t>edodes</w:t>
+      </w:r>
+      <w:proofErr w:type="spellEnd"/>
+      <w:r>
+        <w:rPr>
+          <w:rFonts w:ascii="Arial" w:eastAsia="Arial" w:hAnsi="Arial" w:cs="Arial"/>
+        </w:rPr>
+        <w:t>), o shimeji (</w:t>
+      </w:r>
+      <w:proofErr w:type="spellStart"/>
+      <w:r>
+        <w:rPr>
+          <w:rFonts w:ascii="Arial" w:eastAsia="Arial" w:hAnsi="Arial" w:cs="Arial"/>
+        </w:rPr>
+        <w:t>Lyophyllum</w:t>
+      </w:r>
+      <w:proofErr w:type="spellEnd"/>
+      <w:r>
+        <w:rPr>
+          <w:rFonts w:ascii="Arial" w:eastAsia="Arial" w:hAnsi="Arial" w:cs="Arial"/>
+        </w:rPr>
+        <w:t xml:space="preserve"> shimeji), o </w:t>
+      </w:r>
+      <w:proofErr w:type="spellStart"/>
+      <w:r>
+        <w:rPr>
+          <w:rFonts w:ascii="Arial" w:eastAsia="Arial" w:hAnsi="Arial" w:cs="Arial"/>
+        </w:rPr>
+        <w:t>cantarelo</w:t>
+      </w:r>
+      <w:proofErr w:type="spellEnd"/>
+      <w:r>
+        <w:rPr>
+          <w:rFonts w:ascii="Arial" w:eastAsia="Arial" w:hAnsi="Arial" w:cs="Arial"/>
+        </w:rPr>
+        <w:t xml:space="preserve"> (</w:t>
+      </w:r>
+      <w:proofErr w:type="spellStart"/>
+      <w:r>
+        <w:rPr>
+          <w:rFonts w:ascii="Arial" w:eastAsia="Arial" w:hAnsi="Arial" w:cs="Arial"/>
+        </w:rPr>
+        <w:t>Cantherellus-cibarius</w:t>
+      </w:r>
+      <w:proofErr w:type="spellEnd"/>
+      <w:r>
+        <w:rPr>
+          <w:rFonts w:ascii="Arial" w:eastAsia="Arial" w:hAnsi="Arial" w:cs="Arial"/>
+        </w:rPr>
+        <w:t>), o Portobello (</w:t>
+      </w:r>
+      <w:proofErr w:type="spellStart"/>
+      <w:r>
+        <w:rPr>
+          <w:rFonts w:ascii="Arial" w:eastAsia="Arial" w:hAnsi="Arial" w:cs="Arial"/>
+        </w:rPr>
+        <w:t>Agaricus</w:t>
+      </w:r>
+      <w:proofErr w:type="spellEnd"/>
+      <w:r>
+        <w:rPr>
+          <w:rFonts w:ascii="Arial" w:eastAsia="Arial" w:hAnsi="Arial" w:cs="Arial"/>
+        </w:rPr>
+        <w:t xml:space="preserve"> </w:t>
+      </w:r>
+      <w:proofErr w:type="spellStart"/>
+      <w:r>
+        <w:rPr>
+          <w:rFonts w:ascii="Arial" w:eastAsia="Arial" w:hAnsi="Arial" w:cs="Arial"/>
+        </w:rPr>
+        <w:t>bisporus</w:t>
+      </w:r>
+      <w:proofErr w:type="spellEnd"/>
+      <w:r>
+        <w:rPr>
+          <w:rFonts w:ascii="Arial" w:eastAsia="Arial" w:hAnsi="Arial" w:cs="Arial"/>
+        </w:rPr>
+        <w:t xml:space="preserve">) e o </w:t>
+      </w:r>
+      <w:proofErr w:type="spellStart"/>
+      <w:r>
+        <w:rPr>
+          <w:rFonts w:ascii="Arial" w:eastAsia="Arial" w:hAnsi="Arial" w:cs="Arial"/>
+        </w:rPr>
+        <w:t>Hiratake</w:t>
+      </w:r>
+      <w:proofErr w:type="spellEnd"/>
+      <w:r>
+        <w:rPr>
+          <w:rFonts w:ascii="Arial" w:eastAsia="Arial" w:hAnsi="Arial" w:cs="Arial"/>
+        </w:rPr>
+        <w:t xml:space="preserve"> (</w:t>
+      </w:r>
+      <w:proofErr w:type="spellStart"/>
+      <w:r>
+        <w:rPr>
+          <w:rFonts w:ascii="Arial" w:eastAsia="Arial" w:hAnsi="Arial" w:cs="Arial"/>
+        </w:rPr>
+        <w:t>Pleurotus</w:t>
+      </w:r>
+      <w:proofErr w:type="spellEnd"/>
+      <w:r>
+        <w:rPr>
+          <w:rFonts w:ascii="Arial" w:eastAsia="Arial" w:hAnsi="Arial" w:cs="Arial"/>
+        </w:rPr>
+        <w:t xml:space="preserve"> </w:t>
+      </w:r>
+      <w:proofErr w:type="spellStart"/>
+      <w:r>
+        <w:rPr>
+          <w:rFonts w:ascii="Arial" w:eastAsia="Arial" w:hAnsi="Arial" w:cs="Arial"/>
+        </w:rPr>
+        <w:t>ostreatus</w:t>
+      </w:r>
+      <w:proofErr w:type="spellEnd"/>
+      <w:r>
+        <w:rPr>
+          <w:rFonts w:ascii="Arial" w:eastAsia="Arial" w:hAnsi="Arial" w:cs="Arial"/>
+        </w:rPr>
+        <w:t>) que já são consumidos e conhecidos no Brasil.</w:t>
       </w:r>
     </w:p>
     <w:p>
@@ -842,7 +1136,21 @@
         <w:rPr>
           <w:rFonts w:ascii="Arial" w:eastAsia="Arial" w:hAnsi="Arial" w:cs="Arial"/>
         </w:rPr>
-        <w:t>trata de fungos ricos em proteínas, aminoácidos essenciais, vitaminas, carboidratos, fibras e ácidos graxos insaturado. Tendo grandes propriedades medicinais devido às glucanas presentes em suas paredes celulares, que melhoram a resistência do corpo, inibem tumores, estimulam a produção de interferon e combatem células tumorais. Os fungos ainda colaboram para a melhora da resistência do nosso organismo, evitando o crescimento de tumores e ajudando na destruição das células tumorais.</w:t>
+        <w:t xml:space="preserve">trata de fungos ricos em proteínas, aminoácidos essenciais, vitaminas, carboidratos, fibras e ácidos graxos insaturado. Tendo grandes propriedades medicinais devido às </w:t>
+      </w:r>
+      <w:proofErr w:type="spellStart"/>
+      <w:r>
+        <w:rPr>
+          <w:rFonts w:ascii="Arial" w:eastAsia="Arial" w:hAnsi="Arial" w:cs="Arial"/>
+        </w:rPr>
+        <w:t>glucanas</w:t>
+      </w:r>
+      <w:proofErr w:type="spellEnd"/>
+      <w:r>
+        <w:rPr>
+          <w:rFonts w:ascii="Arial" w:eastAsia="Arial" w:hAnsi="Arial" w:cs="Arial"/>
+        </w:rPr>
+        <w:t xml:space="preserve"> presentes em suas paredes celulares, que melhoram a resistência do corpo, inibem tumores, estimulam a produção de interferon e combatem células tumorais. Os fungos ainda colaboram para a melhora da resistência do nosso organismo, evitando o crescimento de tumores e ajudando na destruição das células tumorais.</w:t>
       </w:r>
     </w:p>
     <w:p>
@@ -1495,7 +1803,14 @@
         <w:rPr>
           <w:rFonts w:ascii="Arial" w:eastAsia="Arial" w:hAnsi="Arial" w:cs="Arial"/>
         </w:rPr>
-        <w:t>• Planilha P</w:t>
+        <w:t xml:space="preserve">• Planilha </w:t>
+      </w:r>
+      <w:proofErr w:type="spellStart"/>
+      <w:r>
+        <w:rPr>
+          <w:rFonts w:ascii="Arial" w:eastAsia="Arial" w:hAnsi="Arial" w:cs="Arial"/>
+        </w:rPr>
+        <w:t>P</w:t>
       </w:r>
       <w:r>
         <w:rPr>
@@ -1507,7 +1822,14 @@
         <w:rPr>
           <w:rFonts w:ascii="Arial" w:eastAsia="Arial" w:hAnsi="Arial" w:cs="Arial"/>
         </w:rPr>
-        <w:t>oduct Backlog</w:t>
+        <w:t>oduct</w:t>
+      </w:r>
+      <w:proofErr w:type="spellEnd"/>
+      <w:r>
+        <w:rPr>
+          <w:rFonts w:ascii="Arial" w:eastAsia="Arial" w:hAnsi="Arial" w:cs="Arial"/>
+        </w:rPr>
+        <w:t xml:space="preserve"> Backlog</w:t>
       </w:r>
       <w:r>
         <w:br/>
@@ -1547,8 +1869,16 @@
         <w:rPr>
           <w:rFonts w:ascii="Arial" w:eastAsia="Arial" w:hAnsi="Arial" w:cs="Arial"/>
         </w:rPr>
-        <w:t>Teste integrado (Arduíno + DataBase</w:t>
-      </w:r>
+        <w:t xml:space="preserve">Teste integrado (Arduíno + </w:t>
+      </w:r>
+      <w:proofErr w:type="spellStart"/>
+      <w:r>
+        <w:rPr>
+          <w:rFonts w:ascii="Arial" w:eastAsia="Arial" w:hAnsi="Arial" w:cs="Arial"/>
+        </w:rPr>
+        <w:t>DataBase</w:t>
+      </w:r>
+      <w:proofErr w:type="spellEnd"/>
       <w:r>
         <w:t>)</w:t>
       </w:r>
@@ -1760,8 +2090,16 @@
         <w:rPr>
           <w:rFonts w:ascii="Arial" w:eastAsia="Arial" w:hAnsi="Arial" w:cs="Arial"/>
         </w:rPr>
-        <w:t>Especificação do analytics</w:t>
-      </w:r>
+        <w:t xml:space="preserve">Especificação do </w:t>
+      </w:r>
+      <w:proofErr w:type="spellStart"/>
+      <w:r>
+        <w:rPr>
+          <w:rFonts w:ascii="Arial" w:eastAsia="Arial" w:hAnsi="Arial" w:cs="Arial"/>
+        </w:rPr>
+        <w:t>analytics</w:t>
+      </w:r>
+      <w:proofErr w:type="spellEnd"/>
       <w:r>
         <w:br/>
       </w:r>
@@ -1814,7 +2152,21 @@
         <w:rPr>
           <w:rFonts w:ascii="Arial" w:eastAsia="Arial" w:hAnsi="Arial" w:cs="Arial"/>
         </w:rPr>
-        <w:t xml:space="preserve">• Teste integrado do analytics </w:t>
+        <w:t xml:space="preserve">• Teste integrado do </w:t>
+      </w:r>
+      <w:proofErr w:type="spellStart"/>
+      <w:r>
+        <w:rPr>
+          <w:rFonts w:ascii="Arial" w:eastAsia="Arial" w:hAnsi="Arial" w:cs="Arial"/>
+        </w:rPr>
+        <w:t>analytics</w:t>
+      </w:r>
+      <w:proofErr w:type="spellEnd"/>
+      <w:r>
+        <w:rPr>
+          <w:rFonts w:ascii="Arial" w:eastAsia="Arial" w:hAnsi="Arial" w:cs="Arial"/>
+        </w:rPr>
+        <w:t xml:space="preserve"> </w:t>
       </w:r>
       <w:r>
         <w:br/>
@@ -1823,7 +2175,21 @@
         <w:rPr>
           <w:rFonts w:ascii="Arial" w:eastAsia="Arial" w:hAnsi="Arial" w:cs="Arial"/>
         </w:rPr>
-        <w:t xml:space="preserve">• Teste integrado da solução de IoT </w:t>
+        <w:t xml:space="preserve">• Teste integrado da solução de </w:t>
+      </w:r>
+      <w:proofErr w:type="spellStart"/>
+      <w:r>
+        <w:rPr>
+          <w:rFonts w:ascii="Arial" w:eastAsia="Arial" w:hAnsi="Arial" w:cs="Arial"/>
+        </w:rPr>
+        <w:t>IoT</w:t>
+      </w:r>
+      <w:proofErr w:type="spellEnd"/>
+      <w:r>
+        <w:rPr>
+          <w:rFonts w:ascii="Arial" w:eastAsia="Arial" w:hAnsi="Arial" w:cs="Arial"/>
+        </w:rPr>
+        <w:t xml:space="preserve"> </w:t>
       </w:r>
       <w:r>
         <w:br/>
@@ -2021,15 +2387,6 @@
           <w:bCs/>
         </w:rPr>
         <w:t xml:space="preserve"> </w:t>
-      </w:r>
-      <w:r>
-        <w:rPr>
-          <w:rFonts w:ascii="Arial" w:eastAsia="Arial" w:hAnsi="Arial" w:cs="Arial"/>
-          <w:b/>
-          <w:bCs/>
-          <w:color w:val="FF0000"/>
-        </w:rPr>
-        <w:t>REMOVER DATAS EXATAS</w:t>
       </w:r>
     </w:p>
     <w:p>
@@ -2073,43 +2430,7 @@
         <w:rPr>
           <w:rFonts w:ascii="Arial" w:eastAsia="Arial" w:hAnsi="Arial" w:cs="Arial"/>
         </w:rPr>
-        <w:t xml:space="preserve"> –</w:t>
-      </w:r>
-      <w:r>
-        <w:rPr>
-          <w:rFonts w:ascii="Arial" w:eastAsia="Arial" w:hAnsi="Arial" w:cs="Arial"/>
-        </w:rPr>
         <w:t xml:space="preserve"> </w:t>
-      </w:r>
-      <w:r>
-        <w:rPr>
-          <w:rFonts w:ascii="Arial" w:eastAsia="Arial" w:hAnsi="Arial" w:cs="Arial"/>
-        </w:rPr>
-        <w:t>31</w:t>
-      </w:r>
-      <w:r>
-        <w:rPr>
-          <w:rFonts w:ascii="Arial" w:eastAsia="Arial" w:hAnsi="Arial" w:cs="Arial"/>
-        </w:rPr>
-        <w:t>/</w:t>
-      </w:r>
-      <w:r>
-        <w:rPr>
-          <w:rFonts w:ascii="Arial" w:eastAsia="Arial" w:hAnsi="Arial" w:cs="Arial"/>
-        </w:rPr>
-        <w:t>08</w:t>
-      </w:r>
-      <w:r>
-        <w:rPr>
-          <w:rFonts w:ascii="Arial" w:eastAsia="Arial" w:hAnsi="Arial" w:cs="Arial"/>
-        </w:rPr>
-        <w:t>/</w:t>
-      </w:r>
-      <w:r>
-        <w:rPr>
-          <w:rFonts w:ascii="Arial" w:eastAsia="Arial" w:hAnsi="Arial" w:cs="Arial"/>
-        </w:rPr>
-        <w:t>2023</w:t>
       </w:r>
     </w:p>
     <w:p>
@@ -2147,42 +2468,6 @@
         </w:rPr>
         <w:t xml:space="preserve">dias </w:t>
       </w:r>
-      <w:r>
-        <w:rPr>
-          <w:rFonts w:ascii="Arial" w:eastAsia="Arial" w:hAnsi="Arial" w:cs="Arial"/>
-        </w:rPr>
-        <w:t>–</w:t>
-      </w:r>
-      <w:r>
-        <w:rPr>
-          <w:rFonts w:ascii="Arial" w:eastAsia="Arial" w:hAnsi="Arial" w:cs="Arial"/>
-        </w:rPr>
-        <w:t xml:space="preserve"> </w:t>
-      </w:r>
-      <w:r>
-        <w:rPr>
-          <w:rFonts w:ascii="Arial" w:eastAsia="Arial" w:hAnsi="Arial" w:cs="Arial"/>
-        </w:rPr>
-        <w:t>08</w:t>
-      </w:r>
-      <w:r>
-        <w:rPr>
-          <w:rFonts w:ascii="Arial" w:eastAsia="Arial" w:hAnsi="Arial" w:cs="Arial"/>
-        </w:rPr>
-        <w:t>/</w:t>
-      </w:r>
-      <w:r>
-        <w:rPr>
-          <w:rFonts w:ascii="Arial" w:eastAsia="Arial" w:hAnsi="Arial" w:cs="Arial"/>
-        </w:rPr>
-        <w:t>09</w:t>
-      </w:r>
-      <w:r>
-        <w:rPr>
-          <w:rFonts w:ascii="Arial" w:eastAsia="Arial" w:hAnsi="Arial" w:cs="Arial"/>
-        </w:rPr>
-        <w:t>/2023</w:t>
-      </w:r>
     </w:p>
     <w:p>
       <w:pPr>
@@ -2231,42 +2516,6 @@
         </w:rPr>
         <w:t xml:space="preserve"> </w:t>
       </w:r>
-      <w:r>
-        <w:rPr>
-          <w:rFonts w:ascii="Arial" w:eastAsia="Arial" w:hAnsi="Arial" w:cs="Arial"/>
-        </w:rPr>
-        <w:t>–</w:t>
-      </w:r>
-      <w:r>
-        <w:rPr>
-          <w:rFonts w:ascii="Arial" w:eastAsia="Arial" w:hAnsi="Arial" w:cs="Arial"/>
-        </w:rPr>
-        <w:t xml:space="preserve"> </w:t>
-      </w:r>
-      <w:r>
-        <w:rPr>
-          <w:rFonts w:ascii="Arial" w:eastAsia="Arial" w:hAnsi="Arial" w:cs="Arial"/>
-        </w:rPr>
-        <w:t>09</w:t>
-      </w:r>
-      <w:r>
-        <w:rPr>
-          <w:rFonts w:ascii="Arial" w:eastAsia="Arial" w:hAnsi="Arial" w:cs="Arial"/>
-        </w:rPr>
-        <w:t>/</w:t>
-      </w:r>
-      <w:r>
-        <w:rPr>
-          <w:rFonts w:ascii="Arial" w:eastAsia="Arial" w:hAnsi="Arial" w:cs="Arial"/>
-        </w:rPr>
-        <w:t>09</w:t>
-      </w:r>
-      <w:r>
-        <w:rPr>
-          <w:rFonts w:ascii="Arial" w:eastAsia="Arial" w:hAnsi="Arial" w:cs="Arial"/>
-        </w:rPr>
-        <w:t>/2023</w:t>
-      </w:r>
     </w:p>
     <w:p>
       <w:pPr>
@@ -2313,25 +2562,7 @@
         <w:rPr>
           <w:rFonts w:ascii="Arial" w:eastAsia="Arial" w:hAnsi="Arial" w:cs="Arial"/>
         </w:rPr>
-        <w:t>dias –</w:t>
-      </w:r>
-      <w:r>
-        <w:rPr>
-          <w:rFonts w:ascii="Arial" w:eastAsia="Arial" w:hAnsi="Arial" w:cs="Arial"/>
-        </w:rPr>
-        <w:t xml:space="preserve"> </w:t>
-      </w:r>
-      <w:r>
-        <w:rPr>
-          <w:rFonts w:ascii="Arial" w:eastAsia="Arial" w:hAnsi="Arial" w:cs="Arial"/>
-        </w:rPr>
-        <w:t>09</w:t>
-      </w:r>
-      <w:r>
-        <w:rPr>
-          <w:rFonts w:ascii="Arial" w:eastAsia="Arial" w:hAnsi="Arial" w:cs="Arial"/>
-        </w:rPr>
-        <w:t>/09/2023</w:t>
+        <w:t xml:space="preserve">dias </w:t>
       </w:r>
     </w:p>
     <w:p>
@@ -2381,18 +2612,6 @@
         </w:rPr>
         <w:t xml:space="preserve"> </w:t>
       </w:r>
-      <w:r>
-        <w:rPr>
-          <w:rFonts w:ascii="Arial" w:eastAsia="Arial" w:hAnsi="Arial" w:cs="Arial"/>
-        </w:rPr>
-        <w:t>–</w:t>
-      </w:r>
-      <w:r>
-        <w:rPr>
-          <w:rFonts w:ascii="Arial" w:eastAsia="Arial" w:hAnsi="Arial" w:cs="Arial"/>
-        </w:rPr>
-        <w:t xml:space="preserve"> 10/09/2023</w:t>
-      </w:r>
     </w:p>
     <w:p>
       <w:pPr>
@@ -2423,36 +2642,6 @@
         </w:rPr>
         <w:t xml:space="preserve"> </w:t>
       </w:r>
-      <w:r>
-        <w:rPr>
-          <w:rFonts w:ascii="Arial" w:eastAsia="Arial" w:hAnsi="Arial" w:cs="Arial"/>
-        </w:rPr>
-        <w:t>–</w:t>
-      </w:r>
-      <w:r>
-        <w:rPr>
-          <w:rFonts w:ascii="Arial" w:eastAsia="Arial" w:hAnsi="Arial" w:cs="Arial"/>
-        </w:rPr>
-        <w:t xml:space="preserve"> </w:t>
-      </w:r>
-      <w:r>
-        <w:rPr>
-          <w:rFonts w:ascii="Arial" w:eastAsia="Arial" w:hAnsi="Arial" w:cs="Arial"/>
-        </w:rPr>
-        <w:t>11/</w:t>
-      </w:r>
-      <w:r>
-        <w:rPr>
-          <w:rFonts w:ascii="Arial" w:eastAsia="Arial" w:hAnsi="Arial" w:cs="Arial"/>
-        </w:rPr>
-        <w:t>09</w:t>
-      </w:r>
-      <w:r>
-        <w:rPr>
-          <w:rFonts w:ascii="Arial" w:eastAsia="Arial" w:hAnsi="Arial" w:cs="Arial"/>
-        </w:rPr>
-        <w:t>/2023</w:t>
-      </w:r>
     </w:p>
     <w:p>
       <w:pPr>
@@ -2481,19 +2670,7 @@
         <w:rPr>
           <w:rFonts w:ascii="Arial" w:eastAsia="Arial" w:hAnsi="Arial" w:cs="Arial"/>
         </w:rPr>
-        <w:t xml:space="preserve"> dias – </w:t>
-      </w:r>
-      <w:r>
-        <w:rPr>
-          <w:rFonts w:ascii="Arial" w:eastAsia="Arial" w:hAnsi="Arial" w:cs="Arial"/>
-        </w:rPr>
-        <w:t>12</w:t>
-      </w:r>
-      <w:r>
-        <w:rPr>
-          <w:rFonts w:ascii="Arial" w:eastAsia="Arial" w:hAnsi="Arial" w:cs="Arial"/>
-        </w:rPr>
-        <w:t>/10/2023</w:t>
+        <w:t xml:space="preserve"> dias </w:t>
       </w:r>
     </w:p>
     <w:p>
@@ -2511,13 +2688,27 @@
         <w:rPr>
           <w:rFonts w:ascii="Arial" w:eastAsia="Arial" w:hAnsi="Arial" w:cs="Arial"/>
         </w:rPr>
-        <w:t>Planilha Product Backlo</w:t>
-      </w:r>
-      <w:r>
-        <w:rPr>
-          <w:rFonts w:ascii="Arial" w:eastAsia="Arial" w:hAnsi="Arial" w:cs="Arial"/>
-        </w:rPr>
-        <w:t>g 50 dias – 15/10/2023</w:t>
+        <w:t xml:space="preserve">Planilha </w:t>
+      </w:r>
+      <w:proofErr w:type="spellStart"/>
+      <w:r>
+        <w:rPr>
+          <w:rFonts w:ascii="Arial" w:eastAsia="Arial" w:hAnsi="Arial" w:cs="Arial"/>
+        </w:rPr>
+        <w:t>Product</w:t>
+      </w:r>
+      <w:proofErr w:type="spellEnd"/>
+      <w:r>
+        <w:rPr>
+          <w:rFonts w:ascii="Arial" w:eastAsia="Arial" w:hAnsi="Arial" w:cs="Arial"/>
+        </w:rPr>
+        <w:t xml:space="preserve"> Backlo</w:t>
+      </w:r>
+      <w:r>
+        <w:rPr>
+          <w:rFonts w:ascii="Arial" w:eastAsia="Arial" w:hAnsi="Arial" w:cs="Arial"/>
+        </w:rPr>
+        <w:t xml:space="preserve">g 50 dias </w:t>
       </w:r>
     </w:p>
     <w:p>
@@ -2559,25 +2750,7 @@
         <w:rPr>
           <w:rFonts w:ascii="Arial" w:eastAsia="Arial" w:hAnsi="Arial" w:cs="Arial"/>
         </w:rPr>
-        <w:t>55 dias –</w:t>
-      </w:r>
-      <w:r>
-        <w:rPr>
-          <w:rFonts w:ascii="Arial" w:eastAsia="Arial" w:hAnsi="Arial" w:cs="Arial"/>
-        </w:rPr>
-        <w:t xml:space="preserve"> </w:t>
-      </w:r>
-      <w:r>
-        <w:rPr>
-          <w:rFonts w:ascii="Arial" w:eastAsia="Arial" w:hAnsi="Arial" w:cs="Arial"/>
-        </w:rPr>
-        <w:t>20</w:t>
-      </w:r>
-      <w:r>
-        <w:rPr>
-          <w:rFonts w:ascii="Arial" w:eastAsia="Arial" w:hAnsi="Arial" w:cs="Arial"/>
-        </w:rPr>
-        <w:t>/10/2023</w:t>
+        <w:t xml:space="preserve">55 dias </w:t>
       </w:r>
     </w:p>
     <w:p>
@@ -2613,13 +2786,7 @@
         <w:rPr>
           <w:rFonts w:ascii="Arial" w:eastAsia="Arial" w:hAnsi="Arial" w:cs="Arial"/>
         </w:rPr>
-        <w:t xml:space="preserve"> 55 dias –</w:t>
-      </w:r>
-      <w:r>
-        <w:rPr>
-          <w:rFonts w:ascii="Arial" w:eastAsia="Arial" w:hAnsi="Arial" w:cs="Arial"/>
-        </w:rPr>
-        <w:t xml:space="preserve"> 20/10/2023</w:t>
+        <w:t xml:space="preserve"> 55 dias </w:t>
       </w:r>
     </w:p>
     <w:p>
@@ -2655,19 +2822,7 @@
         <w:rPr>
           <w:rFonts w:ascii="Arial" w:eastAsia="Arial" w:hAnsi="Arial" w:cs="Arial"/>
         </w:rPr>
-        <w:t>72 dias –</w:t>
-      </w:r>
-      <w:r>
-        <w:rPr>
-          <w:rFonts w:ascii="Arial" w:eastAsia="Arial" w:hAnsi="Arial" w:cs="Arial"/>
-        </w:rPr>
-        <w:t xml:space="preserve"> </w:t>
-      </w:r>
-      <w:r>
-        <w:rPr>
-          <w:rFonts w:ascii="Arial" w:eastAsia="Arial" w:hAnsi="Arial" w:cs="Arial"/>
-        </w:rPr>
-        <w:t>05/11/2023</w:t>
+        <w:t xml:space="preserve">72 dias </w:t>
       </w:r>
     </w:p>
     <w:p>
@@ -2691,19 +2846,7 @@
         <w:rPr>
           <w:rFonts w:ascii="Arial" w:eastAsia="Arial" w:hAnsi="Arial" w:cs="Arial"/>
         </w:rPr>
-        <w:t xml:space="preserve"> 77 dias –</w:t>
-      </w:r>
-      <w:r>
-        <w:rPr>
-          <w:rFonts w:ascii="Arial" w:eastAsia="Arial" w:hAnsi="Arial" w:cs="Arial"/>
-        </w:rPr>
-        <w:t xml:space="preserve"> </w:t>
-      </w:r>
-      <w:r>
-        <w:rPr>
-          <w:rFonts w:ascii="Arial" w:eastAsia="Arial" w:hAnsi="Arial" w:cs="Arial"/>
-        </w:rPr>
-        <w:t>10/11/2023</w:t>
+        <w:t xml:space="preserve"> 77 dias </w:t>
       </w:r>
     </w:p>
     <w:p>
@@ -2733,19 +2876,7 @@
         <w:rPr>
           <w:rFonts w:ascii="Arial" w:eastAsia="Arial" w:hAnsi="Arial" w:cs="Arial"/>
         </w:rPr>
-        <w:t xml:space="preserve">dias – </w:t>
-      </w:r>
-      <w:r>
-        <w:rPr>
-          <w:rFonts w:ascii="Arial" w:eastAsia="Arial" w:hAnsi="Arial" w:cs="Arial"/>
-        </w:rPr>
-        <w:t>10</w:t>
-      </w:r>
-      <w:r>
-        <w:rPr>
-          <w:rFonts w:ascii="Arial" w:eastAsia="Arial" w:hAnsi="Arial" w:cs="Arial"/>
-        </w:rPr>
-        <w:t>/11/2023</w:t>
+        <w:t xml:space="preserve">dias </w:t>
       </w:r>
     </w:p>
     <w:p>
@@ -2763,8 +2894,17 @@
         <w:rPr>
           <w:rFonts w:ascii="Arial" w:eastAsia="Arial" w:hAnsi="Arial" w:cs="Arial"/>
         </w:rPr>
-        <w:t>Especificação do analytics</w:t>
-      </w:r>
+        <w:t xml:space="preserve">Especificação do </w:t>
+      </w:r>
+      <w:proofErr w:type="spellStart"/>
+      <w:proofErr w:type="gramStart"/>
+      <w:r>
+        <w:rPr>
+          <w:rFonts w:ascii="Arial" w:eastAsia="Arial" w:hAnsi="Arial" w:cs="Arial"/>
+        </w:rPr>
+        <w:t>analytics</w:t>
+      </w:r>
+      <w:proofErr w:type="spellEnd"/>
       <w:r>
         <w:rPr>
           <w:rFonts w:ascii="Arial" w:eastAsia="Arial" w:hAnsi="Arial" w:cs="Arial"/>
@@ -2781,31 +2921,14 @@
         <w:rPr>
           <w:rFonts w:ascii="Arial" w:eastAsia="Arial" w:hAnsi="Arial" w:cs="Arial"/>
         </w:rPr>
-        <w:t>82 dias –</w:t>
-      </w:r>
-      <w:r>
-        <w:rPr>
-          <w:rFonts w:ascii="Arial" w:eastAsia="Arial" w:hAnsi="Arial" w:cs="Arial"/>
-        </w:rPr>
-        <w:t xml:space="preserve"> </w:t>
-      </w:r>
-      <w:r>
-        <w:rPr>
-          <w:rFonts w:ascii="Arial" w:eastAsia="Arial" w:hAnsi="Arial" w:cs="Arial"/>
-        </w:rPr>
-        <w:t>15</w:t>
-      </w:r>
-      <w:r>
-        <w:rPr>
-          <w:rFonts w:ascii="Arial" w:eastAsia="Arial" w:hAnsi="Arial" w:cs="Arial"/>
-        </w:rPr>
-        <w:t>/11/</w:t>
-      </w:r>
-      <w:r>
-        <w:rPr>
-          <w:rFonts w:ascii="Arial" w:eastAsia="Arial" w:hAnsi="Arial" w:cs="Arial"/>
-        </w:rPr>
-        <w:t>2023</w:t>
+        <w:t>82</w:t>
+      </w:r>
+      <w:proofErr w:type="gramEnd"/>
+      <w:r>
+        <w:rPr>
+          <w:rFonts w:ascii="Arial" w:eastAsia="Arial" w:hAnsi="Arial" w:cs="Arial"/>
+        </w:rPr>
+        <w:t xml:space="preserve"> dias </w:t>
       </w:r>
     </w:p>
     <w:p>
@@ -2841,19 +2964,7 @@
         <w:rPr>
           <w:rFonts w:ascii="Arial" w:eastAsia="Arial" w:hAnsi="Arial" w:cs="Arial"/>
         </w:rPr>
-        <w:t xml:space="preserve"> –</w:t>
-      </w:r>
-      <w:r>
-        <w:rPr>
-          <w:rFonts w:ascii="Arial" w:eastAsia="Arial" w:hAnsi="Arial" w:cs="Arial"/>
-        </w:rPr>
-        <w:t xml:space="preserve"> 15</w:t>
-      </w:r>
-      <w:r>
-        <w:rPr>
-          <w:rFonts w:ascii="Arial" w:eastAsia="Arial" w:hAnsi="Arial" w:cs="Arial"/>
-        </w:rPr>
-        <w:t>/11/2023</w:t>
+        <w:t xml:space="preserve"> </w:t>
       </w:r>
     </w:p>
     <w:p>
@@ -2872,7 +2983,21 @@
           <w:rFonts w:ascii="Arial" w:eastAsia="Arial" w:hAnsi="Arial" w:cs="Arial"/>
         </w:rPr>
         <w:lastRenderedPageBreak/>
-        <w:t xml:space="preserve">Teste integrado da solução de IoT </w:t>
+        <w:t xml:space="preserve">Teste integrado da solução de </w:t>
+      </w:r>
+      <w:proofErr w:type="spellStart"/>
+      <w:r>
+        <w:rPr>
+          <w:rFonts w:ascii="Arial" w:eastAsia="Arial" w:hAnsi="Arial" w:cs="Arial"/>
+        </w:rPr>
+        <w:t>IoT</w:t>
+      </w:r>
+      <w:proofErr w:type="spellEnd"/>
+      <w:r>
+        <w:rPr>
+          <w:rFonts w:ascii="Arial" w:eastAsia="Arial" w:hAnsi="Arial" w:cs="Arial"/>
+        </w:rPr>
+        <w:t xml:space="preserve"> </w:t>
       </w:r>
       <w:r>
         <w:rPr>
@@ -2884,8 +3009,16 @@
         <w:rPr>
           <w:rFonts w:ascii="Arial" w:eastAsia="Arial" w:hAnsi="Arial" w:cs="Arial"/>
         </w:rPr>
-        <w:t>do analytics</w:t>
-      </w:r>
+        <w:t xml:space="preserve">do </w:t>
+      </w:r>
+      <w:proofErr w:type="spellStart"/>
+      <w:r>
+        <w:rPr>
+          <w:rFonts w:ascii="Arial" w:eastAsia="Arial" w:hAnsi="Arial" w:cs="Arial"/>
+        </w:rPr>
+        <w:t>analytics</w:t>
+      </w:r>
+      <w:proofErr w:type="spellEnd"/>
       <w:r>
         <w:rPr>
           <w:rFonts w:ascii="Arial" w:eastAsia="Arial" w:hAnsi="Arial" w:cs="Arial"/>
@@ -2902,25 +3035,7 @@
         <w:rPr>
           <w:rFonts w:ascii="Arial" w:eastAsia="Arial" w:hAnsi="Arial" w:cs="Arial"/>
         </w:rPr>
-        <w:t xml:space="preserve"> –</w:t>
-      </w:r>
-      <w:r>
-        <w:rPr>
-          <w:rFonts w:ascii="Arial" w:eastAsia="Arial" w:hAnsi="Arial" w:cs="Arial"/>
-        </w:rPr>
         <w:t xml:space="preserve"> </w:t>
-      </w:r>
-      <w:r>
-        <w:rPr>
-          <w:rFonts w:ascii="Arial" w:eastAsia="Arial" w:hAnsi="Arial" w:cs="Arial"/>
-        </w:rPr>
-        <w:t>20/</w:t>
-      </w:r>
-      <w:r>
-        <w:rPr>
-          <w:rFonts w:ascii="Arial" w:eastAsia="Arial" w:hAnsi="Arial" w:cs="Arial"/>
-        </w:rPr>
-        <w:t>11/2023</w:t>
       </w:r>
     </w:p>
     <w:p>
@@ -2956,42 +3071,6 @@
         <w:rPr>
           <w:rFonts w:ascii="Arial" w:eastAsia="Arial" w:hAnsi="Arial" w:cs="Arial"/>
         </w:rPr>
-        <w:t xml:space="preserve"> –</w:t>
-      </w:r>
-      <w:r>
-        <w:rPr>
-          <w:rFonts w:ascii="Arial" w:eastAsia="Arial" w:hAnsi="Arial" w:cs="Arial"/>
-        </w:rPr>
-        <w:t xml:space="preserve"> </w:t>
-      </w:r>
-      <w:r>
-        <w:rPr>
-          <w:rFonts w:ascii="Arial" w:eastAsia="Arial" w:hAnsi="Arial" w:cs="Arial"/>
-        </w:rPr>
-        <w:t>2</w:t>
-      </w:r>
-      <w:r>
-        <w:rPr>
-          <w:rFonts w:ascii="Arial" w:eastAsia="Arial" w:hAnsi="Arial" w:cs="Arial"/>
-        </w:rPr>
-        <w:t>5</w:t>
-      </w:r>
-      <w:r>
-        <w:rPr>
-          <w:rFonts w:ascii="Arial" w:eastAsia="Arial" w:hAnsi="Arial" w:cs="Arial"/>
-        </w:rPr>
-        <w:t>/</w:t>
-      </w:r>
-      <w:r>
-        <w:rPr>
-          <w:rFonts w:ascii="Arial" w:eastAsia="Arial" w:hAnsi="Arial" w:cs="Arial"/>
-        </w:rPr>
-        <w:t>11/2023</w:t>
-      </w:r>
-      <w:r>
-        <w:rPr>
-          <w:rFonts w:ascii="Arial" w:eastAsia="Arial" w:hAnsi="Arial" w:cs="Arial"/>
-        </w:rPr>
         <w:t xml:space="preserve"> </w:t>
       </w:r>
     </w:p>
@@ -3003,7 +3082,8 @@
           <w:numId w:val="8"/>
         </w:numPr>
         <w:rPr>
-          <w:rFonts w:ascii="Calibri" w:hAnsi="Calibri"/>
+          <w:rFonts w:ascii="Arial" w:eastAsia="Arial" w:hAnsi="Arial" w:cs="Arial"/>
+          <w:b/>
         </w:rPr>
       </w:pPr>
       <w:r>
@@ -3022,40 +3102,8 @@
         <w:rPr>
           <w:rFonts w:ascii="Arial" w:eastAsia="Arial" w:hAnsi="Arial" w:cs="Arial"/>
         </w:rPr>
-        <w:t xml:space="preserve"> –</w:t>
-      </w:r>
-      <w:r>
-        <w:rPr>
-          <w:rFonts w:ascii="Arial" w:eastAsia="Arial" w:hAnsi="Arial" w:cs="Arial"/>
-        </w:rPr>
         <w:t xml:space="preserve"> </w:t>
       </w:r>
-      <w:r>
-        <w:rPr>
-          <w:rFonts w:ascii="Arial" w:eastAsia="Arial" w:hAnsi="Arial" w:cs="Arial"/>
-        </w:rPr>
-        <w:t>27</w:t>
-      </w:r>
-      <w:r>
-        <w:rPr>
-          <w:rFonts w:ascii="Arial" w:eastAsia="Arial" w:hAnsi="Arial" w:cs="Arial"/>
-        </w:rPr>
-        <w:t>/</w:t>
-      </w:r>
-      <w:r>
-        <w:rPr>
-          <w:rFonts w:ascii="Arial" w:eastAsia="Arial" w:hAnsi="Arial" w:cs="Arial"/>
-        </w:rPr>
-        <w:t>11/2023</w:t>
-      </w:r>
-    </w:p>
-    <w:p>
-      <w:pPr>
-        <w:rPr>
-          <w:rFonts w:ascii="Arial" w:eastAsia="Arial" w:hAnsi="Arial" w:cs="Arial"/>
-          <w:b/>
-        </w:rPr>
-      </w:pPr>
     </w:p>
     <w:p>
       <w:pPr>
@@ -3660,8 +3708,16 @@
         <w:rPr>
           <w:rFonts w:ascii="Arial" w:eastAsia="Arial" w:hAnsi="Arial" w:cs="Arial"/>
         </w:rPr>
-        <w:t>Professor: Claudio Frizzarini</w:t>
-      </w:r>
+        <w:t xml:space="preserve">Professor: Claudio </w:t>
+      </w:r>
+      <w:proofErr w:type="spellStart"/>
+      <w:r>
+        <w:rPr>
+          <w:rFonts w:ascii="Arial" w:eastAsia="Arial" w:hAnsi="Arial" w:cs="Arial"/>
+        </w:rPr>
+        <w:t>Frizzarini</w:t>
+      </w:r>
+      <w:proofErr w:type="spellEnd"/>
       <w:r>
         <w:rPr>
           <w:rFonts w:ascii="Arial" w:eastAsia="Arial" w:hAnsi="Arial" w:cs="Arial"/>
@@ -3756,1017 +3812,6 @@
         <w:t>classificação [colocar funcional e não funcional])</w:t>
       </w:r>
     </w:p>
-    <w:p>
-      <w:pPr>
-        <w:rPr>
-          <w:rFonts w:ascii="Calibri" w:hAnsi="Calibri"/>
-          <w:b/>
-          <w:bCs/>
-          <w:color w:val="FF0000"/>
-        </w:rPr>
-      </w:pPr>
-      <w:r>
-        <w:rPr>
-          <w:rFonts w:ascii="Calibri" w:hAnsi="Calibri"/>
-          <w:b/>
-          <w:bCs/>
-          <w:color w:val="FF0000"/>
-        </w:rPr>
-        <w:t>REMOVER TABELA DOS RESPONSÁVEIS!</w:t>
-      </w:r>
-    </w:p>
-    <w:tbl>
-      <w:tblPr>
-        <w:tblStyle w:val="Tabelacomgrade"/>
-        <w:tblW w:w="8369" w:type="dxa"/>
-        <w:jc w:val="center"/>
-        <w:tblLayout w:type="fixed"/>
-        <w:tblLook w:val="06A0" w:firstRow="1" w:lastRow="0" w:firstColumn="1" w:lastColumn="0" w:noHBand="1" w:noVBand="1"/>
-      </w:tblPr>
-      <w:tblGrid>
-        <w:gridCol w:w="3043"/>
-        <w:gridCol w:w="2679"/>
-        <w:gridCol w:w="2647"/>
-      </w:tblGrid>
-      <w:tr>
-        <w:trPr>
-          <w:trHeight w:val="300"/>
-          <w:jc w:val="center"/>
-        </w:trPr>
-        <w:tc>
-          <w:tcPr>
-            <w:tcW w:w="8369" w:type="dxa"/>
-            <w:gridSpan w:val="3"/>
-            <w:shd w:val="clear" w:color="auto" w:fill="000000" w:themeFill="text1"/>
-            <w:vAlign w:val="center"/>
-          </w:tcPr>
-          <w:p>
-            <w:pPr>
-              <w:jc w:val="center"/>
-              <w:rPr>
-                <w:rFonts w:ascii="Arial" w:eastAsia="Arial" w:hAnsi="Arial" w:cs="Arial"/>
-                <w:b/>
-                <w:color w:val="FFFFFF" w:themeColor="background1"/>
-                <w:sz w:val="28"/>
-                <w:szCs w:val="28"/>
-              </w:rPr>
-            </w:pPr>
-            <w:r>
-              <w:rPr>
-                <w:rFonts w:ascii="Arial" w:eastAsia="Arial" w:hAnsi="Arial" w:cs="Arial"/>
-                <w:b/>
-                <w:bCs/>
-                <w:color w:val="FFFFFF" w:themeColor="background1"/>
-                <w:sz w:val="28"/>
-                <w:szCs w:val="28"/>
-              </w:rPr>
-              <w:t>RESPONSÁVEIS</w:t>
-            </w:r>
-          </w:p>
-        </w:tc>
-      </w:tr>
-      <w:tr>
-        <w:trPr>
-          <w:trHeight w:val="300"/>
-          <w:jc w:val="center"/>
-        </w:trPr>
-        <w:tc>
-          <w:tcPr>
-            <w:tcW w:w="3115" w:type="dxa"/>
-            <w:shd w:val="clear" w:color="auto" w:fill="808080" w:themeFill="background1" w:themeFillShade="80"/>
-            <w:vAlign w:val="center"/>
-          </w:tcPr>
-          <w:p>
-            <w:pPr>
-              <w:jc w:val="center"/>
-              <w:rPr>
-                <w:rFonts w:ascii="Arial" w:eastAsia="Arial" w:hAnsi="Arial" w:cs="Arial"/>
-                <w:b/>
-                <w:color w:val="FFFFFF" w:themeColor="background1"/>
-              </w:rPr>
-            </w:pPr>
-            <w:r>
-              <w:rPr>
-                <w:rFonts w:ascii="Arial" w:eastAsia="Arial" w:hAnsi="Arial" w:cs="Arial"/>
-                <w:b/>
-                <w:color w:val="FFFFFF" w:themeColor="background1"/>
-              </w:rPr>
-              <w:t>Nome</w:t>
-            </w:r>
-          </w:p>
-        </w:tc>
-        <w:tc>
-          <w:tcPr>
-            <w:tcW w:w="2545" w:type="dxa"/>
-            <w:shd w:val="clear" w:color="auto" w:fill="808080" w:themeFill="background1" w:themeFillShade="80"/>
-            <w:vAlign w:val="center"/>
-          </w:tcPr>
-          <w:p>
-            <w:pPr>
-              <w:jc w:val="center"/>
-              <w:rPr>
-                <w:rFonts w:ascii="Arial" w:eastAsia="Arial" w:hAnsi="Arial" w:cs="Arial"/>
-                <w:b/>
-                <w:color w:val="FFFFFF" w:themeColor="background1"/>
-              </w:rPr>
-            </w:pPr>
-            <w:r>
-              <w:rPr>
-                <w:rFonts w:ascii="Arial" w:eastAsia="Arial" w:hAnsi="Arial" w:cs="Arial"/>
-                <w:b/>
-                <w:color w:val="FFFFFF" w:themeColor="background1"/>
-              </w:rPr>
-              <w:t>Função de interesse</w:t>
-            </w:r>
-          </w:p>
-        </w:tc>
-        <w:tc>
-          <w:tcPr>
-            <w:tcW w:w="2709" w:type="dxa"/>
-            <w:shd w:val="clear" w:color="auto" w:fill="808080" w:themeFill="background1" w:themeFillShade="80"/>
-            <w:vAlign w:val="center"/>
-          </w:tcPr>
-          <w:p>
-            <w:pPr>
-              <w:spacing w:line="259" w:lineRule="auto"/>
-              <w:jc w:val="center"/>
-              <w:rPr>
-                <w:rFonts w:ascii="Arial" w:eastAsia="Arial" w:hAnsi="Arial" w:cs="Arial"/>
-                <w:b/>
-                <w:color w:val="FFFFFF" w:themeColor="background1"/>
-              </w:rPr>
-            </w:pPr>
-            <w:r>
-              <w:rPr>
-                <w:rFonts w:ascii="Arial" w:eastAsia="Arial" w:hAnsi="Arial" w:cs="Arial"/>
-                <w:b/>
-                <w:color w:val="FFFFFF" w:themeColor="background1"/>
-              </w:rPr>
-              <w:t>RA</w:t>
-            </w:r>
-          </w:p>
-        </w:tc>
-      </w:tr>
-      <w:tr>
-        <w:trPr>
-          <w:trHeight w:val="334"/>
-          <w:jc w:val="center"/>
-        </w:trPr>
-        <w:tc>
-          <w:tcPr>
-            <w:tcW w:w="2918" w:type="dxa"/>
-            <w:shd w:val="clear" w:color="auto" w:fill="D9D9D9" w:themeFill="background1" w:themeFillShade="D9"/>
-            <w:vAlign w:val="center"/>
-          </w:tcPr>
-          <w:p>
-            <w:pPr>
-              <w:jc w:val="center"/>
-              <w:rPr>
-                <w:rFonts w:ascii="Arial" w:eastAsia="Arial" w:hAnsi="Arial" w:cs="Arial"/>
-                <w:b/>
-                <w:bCs/>
-              </w:rPr>
-            </w:pPr>
-            <w:r>
-              <w:rPr>
-                <w:rFonts w:ascii="Arial" w:eastAsia="Arial" w:hAnsi="Arial" w:cs="Arial"/>
-                <w:b/>
-                <w:bCs/>
-              </w:rPr>
-              <w:t>Eduardo Castrillo P.</w:t>
-            </w:r>
-          </w:p>
-        </w:tc>
-        <w:tc>
-          <w:tcPr>
-            <w:tcW w:w="2742" w:type="dxa"/>
-            <w:shd w:val="clear" w:color="auto" w:fill="D9D9D9" w:themeFill="background1" w:themeFillShade="D9"/>
-            <w:vAlign w:val="center"/>
-          </w:tcPr>
-          <w:p>
-            <w:pPr>
-              <w:jc w:val="center"/>
-              <w:rPr>
-                <w:rFonts w:ascii="Arial" w:eastAsia="Arial" w:hAnsi="Arial" w:cs="Arial"/>
-                <w:b/>
-                <w:bCs/>
-              </w:rPr>
-            </w:pPr>
-            <w:r>
-              <w:rPr>
-                <w:rFonts w:ascii="Arial" w:eastAsia="Arial" w:hAnsi="Arial" w:cs="Arial"/>
-                <w:b/>
-                <w:bCs/>
-              </w:rPr>
-              <w:t>Banco de Dados</w:t>
-            </w:r>
-          </w:p>
-        </w:tc>
-        <w:tc>
-          <w:tcPr>
-            <w:tcW w:w="2709" w:type="dxa"/>
-            <w:shd w:val="clear" w:color="auto" w:fill="D9D9D9" w:themeFill="background1" w:themeFillShade="D9"/>
-            <w:vAlign w:val="center"/>
-          </w:tcPr>
-          <w:p>
-            <w:pPr>
-              <w:jc w:val="center"/>
-              <w:rPr>
-                <w:rFonts w:ascii="Arial" w:eastAsia="Arial" w:hAnsi="Arial" w:cs="Arial"/>
-                <w:b/>
-                <w:bCs/>
-              </w:rPr>
-            </w:pPr>
-            <w:r>
-              <w:rPr>
-                <w:rFonts w:ascii="Arial" w:eastAsia="Arial" w:hAnsi="Arial" w:cs="Arial"/>
-                <w:b/>
-                <w:bCs/>
-              </w:rPr>
-              <w:t>01232033</w:t>
-            </w:r>
-          </w:p>
-        </w:tc>
-      </w:tr>
-      <w:tr>
-        <w:trPr>
-          <w:trHeight w:val="300"/>
-          <w:jc w:val="center"/>
-        </w:trPr>
-        <w:tc>
-          <w:tcPr>
-            <w:tcW w:w="3115" w:type="dxa"/>
-            <w:shd w:val="clear" w:color="auto" w:fill="D9D9D9" w:themeFill="background1" w:themeFillShade="D9"/>
-            <w:vAlign w:val="center"/>
-          </w:tcPr>
-          <w:p>
-            <w:pPr>
-              <w:jc w:val="center"/>
-              <w:rPr>
-                <w:rFonts w:ascii="Arial" w:eastAsia="Arial" w:hAnsi="Arial" w:cs="Arial"/>
-                <w:b/>
-                <w:bCs/>
-              </w:rPr>
-            </w:pPr>
-            <w:r>
-              <w:rPr>
-                <w:rFonts w:ascii="Arial" w:eastAsia="Arial" w:hAnsi="Arial" w:cs="Arial"/>
-                <w:b/>
-                <w:bCs/>
-              </w:rPr>
-              <w:t xml:space="preserve">José Vitor </w:t>
-            </w:r>
-            <w:r>
-              <w:rPr>
-                <w:rFonts w:ascii="Arial" w:eastAsia="Arial" w:hAnsi="Arial" w:cs="Arial"/>
-                <w:b/>
-                <w:bCs/>
-              </w:rPr>
-              <w:t>S</w:t>
-            </w:r>
-            <w:r>
-              <w:rPr>
-                <w:rFonts w:ascii="Arial" w:eastAsia="Arial" w:hAnsi="Arial" w:cs="Arial"/>
-                <w:b/>
-                <w:bCs/>
-              </w:rPr>
-              <w:t>ouza</w:t>
-            </w:r>
-            <w:r>
-              <w:rPr>
-                <w:rFonts w:ascii="Arial" w:eastAsia="Arial" w:hAnsi="Arial" w:cs="Arial"/>
-                <w:b/>
-                <w:bCs/>
-              </w:rPr>
-              <w:t xml:space="preserve"> </w:t>
-            </w:r>
-            <w:r>
-              <w:rPr>
-                <w:rFonts w:ascii="Arial" w:eastAsia="Arial" w:hAnsi="Arial" w:cs="Arial"/>
-                <w:b/>
-                <w:bCs/>
-              </w:rPr>
-              <w:t>Silva</w:t>
-            </w:r>
-          </w:p>
-        </w:tc>
-        <w:tc>
-          <w:tcPr>
-            <w:tcW w:w="2545" w:type="dxa"/>
-            <w:shd w:val="clear" w:color="auto" w:fill="D9D9D9" w:themeFill="background1" w:themeFillShade="D9"/>
-            <w:vAlign w:val="center"/>
-          </w:tcPr>
-          <w:p>
-            <w:pPr>
-              <w:jc w:val="center"/>
-              <w:rPr>
-                <w:rFonts w:ascii="Arial" w:eastAsia="Arial" w:hAnsi="Arial" w:cs="Arial"/>
-                <w:b/>
-                <w:bCs/>
-              </w:rPr>
-            </w:pPr>
-            <w:r>
-              <w:rPr>
-                <w:rFonts w:ascii="Arial" w:eastAsia="Arial" w:hAnsi="Arial" w:cs="Arial"/>
-                <w:b/>
-                <w:bCs/>
-              </w:rPr>
-              <w:t>Back-End</w:t>
-            </w:r>
-          </w:p>
-        </w:tc>
-        <w:tc>
-          <w:tcPr>
-            <w:tcW w:w="2709" w:type="dxa"/>
-            <w:shd w:val="clear" w:color="auto" w:fill="D9D9D9" w:themeFill="background1" w:themeFillShade="D9"/>
-            <w:vAlign w:val="center"/>
-          </w:tcPr>
-          <w:p>
-            <w:pPr>
-              <w:jc w:val="center"/>
-              <w:rPr>
-                <w:rFonts w:ascii="Arial" w:eastAsia="Arial" w:hAnsi="Arial" w:cs="Arial"/>
-                <w:b/>
-                <w:bCs/>
-              </w:rPr>
-            </w:pPr>
-            <w:r>
-              <w:rPr>
-                <w:rFonts w:ascii="Arial" w:eastAsia="Arial" w:hAnsi="Arial" w:cs="Arial"/>
-                <w:b/>
-                <w:bCs/>
-              </w:rPr>
-              <w:t>0</w:t>
-            </w:r>
-            <w:r>
-              <w:rPr>
-                <w:rFonts w:ascii="Arial" w:eastAsia="Arial" w:hAnsi="Arial" w:cs="Arial"/>
-                <w:b/>
-                <w:bCs/>
-              </w:rPr>
-              <w:t>1</w:t>
-            </w:r>
-            <w:r>
-              <w:rPr>
-                <w:rFonts w:ascii="Arial" w:eastAsia="Arial" w:hAnsi="Arial" w:cs="Arial"/>
-                <w:b/>
-                <w:bCs/>
-              </w:rPr>
-              <w:t>232057</w:t>
-            </w:r>
-          </w:p>
-        </w:tc>
-      </w:tr>
-      <w:tr>
-        <w:trPr>
-          <w:trHeight w:val="300"/>
-          <w:jc w:val="center"/>
-        </w:trPr>
-        <w:tc>
-          <w:tcPr>
-            <w:tcW w:w="2918" w:type="dxa"/>
-            <w:shd w:val="clear" w:color="auto" w:fill="D9D9D9" w:themeFill="background1" w:themeFillShade="D9"/>
-            <w:vAlign w:val="center"/>
-          </w:tcPr>
-          <w:p>
-            <w:pPr>
-              <w:spacing w:line="259" w:lineRule="auto"/>
-              <w:jc w:val="center"/>
-              <w:rPr>
-                <w:rFonts w:ascii="Arial" w:eastAsia="Arial" w:hAnsi="Arial" w:cs="Arial"/>
-                <w:b/>
-                <w:bCs/>
-              </w:rPr>
-            </w:pPr>
-            <w:r>
-              <w:rPr>
-                <w:rFonts w:ascii="Arial" w:eastAsia="Arial" w:hAnsi="Arial" w:cs="Arial"/>
-                <w:b/>
-                <w:bCs/>
-              </w:rPr>
-              <w:t>Kauan</w:t>
-            </w:r>
-            <w:r>
-              <w:rPr>
-                <w:rFonts w:ascii="Arial" w:eastAsia="Arial" w:hAnsi="Arial" w:cs="Arial"/>
-                <w:b/>
-                <w:bCs/>
-              </w:rPr>
-              <w:t xml:space="preserve"> Parente</w:t>
-            </w:r>
-          </w:p>
-        </w:tc>
-        <w:tc>
-          <w:tcPr>
-            <w:tcW w:w="2742" w:type="dxa"/>
-            <w:shd w:val="clear" w:color="auto" w:fill="D9D9D9" w:themeFill="background1" w:themeFillShade="D9"/>
-            <w:vAlign w:val="center"/>
-          </w:tcPr>
-          <w:p>
-            <w:pPr>
-              <w:jc w:val="center"/>
-              <w:rPr>
-                <w:rFonts w:ascii="Arial" w:eastAsia="Arial" w:hAnsi="Arial" w:cs="Arial"/>
-                <w:b/>
-                <w:bCs/>
-              </w:rPr>
-            </w:pPr>
-            <w:r>
-              <w:rPr>
-                <w:rFonts w:ascii="Arial" w:eastAsia="Arial" w:hAnsi="Arial" w:cs="Arial"/>
-                <w:b/>
-                <w:bCs/>
-              </w:rPr>
-              <w:t>Back-End</w:t>
-            </w:r>
-          </w:p>
-        </w:tc>
-        <w:tc>
-          <w:tcPr>
-            <w:tcW w:w="2709" w:type="dxa"/>
-            <w:shd w:val="clear" w:color="auto" w:fill="D9D9D9" w:themeFill="background1" w:themeFillShade="D9"/>
-            <w:vAlign w:val="center"/>
-          </w:tcPr>
-          <w:p>
-            <w:pPr>
-              <w:jc w:val="center"/>
-              <w:rPr>
-                <w:rFonts w:ascii="Arial" w:eastAsia="Arial" w:hAnsi="Arial" w:cs="Arial"/>
-                <w:b/>
-                <w:bCs/>
-              </w:rPr>
-            </w:pPr>
-            <w:r>
-              <w:rPr>
-                <w:rFonts w:ascii="Arial" w:eastAsia="Arial" w:hAnsi="Arial" w:cs="Arial"/>
-                <w:b/>
-                <w:bCs/>
-              </w:rPr>
-              <w:t>01232</w:t>
-            </w:r>
-            <w:r>
-              <w:rPr>
-                <w:rFonts w:ascii="Arial" w:eastAsia="Arial" w:hAnsi="Arial" w:cs="Arial"/>
-                <w:b/>
-                <w:bCs/>
-              </w:rPr>
-              <w:t>154</w:t>
-            </w:r>
-          </w:p>
-        </w:tc>
-      </w:tr>
-      <w:tr>
-        <w:trPr>
-          <w:trHeight w:val="194"/>
-          <w:jc w:val="center"/>
-        </w:trPr>
-        <w:tc>
-          <w:tcPr>
-            <w:tcW w:w="2918" w:type="dxa"/>
-            <w:shd w:val="clear" w:color="auto" w:fill="D9D9D9" w:themeFill="background1" w:themeFillShade="D9"/>
-            <w:vAlign w:val="center"/>
-          </w:tcPr>
-          <w:p>
-            <w:pPr>
-              <w:jc w:val="center"/>
-              <w:rPr>
-                <w:rFonts w:ascii="Arial" w:eastAsia="Arial" w:hAnsi="Arial" w:cs="Arial"/>
-                <w:b/>
-                <w:bCs/>
-              </w:rPr>
-            </w:pPr>
-            <w:r>
-              <w:rPr>
-                <w:rFonts w:ascii="Arial" w:eastAsia="Arial" w:hAnsi="Arial" w:cs="Arial"/>
-                <w:b/>
-                <w:bCs/>
-              </w:rPr>
-              <w:t>Leonardo</w:t>
-            </w:r>
-            <w:r>
-              <w:rPr>
-                <w:rFonts w:ascii="Arial" w:eastAsia="Arial" w:hAnsi="Arial" w:cs="Arial"/>
-                <w:b/>
-                <w:bCs/>
-              </w:rPr>
-              <w:t xml:space="preserve"> </w:t>
-            </w:r>
-            <w:r>
-              <w:rPr>
-                <w:rFonts w:ascii="Arial" w:eastAsia="Arial" w:hAnsi="Arial" w:cs="Arial"/>
-                <w:b/>
-                <w:bCs/>
-              </w:rPr>
-              <w:t>Rodrigues</w:t>
-            </w:r>
-            <w:r>
-              <w:rPr>
-                <w:rFonts w:ascii="Arial" w:eastAsia="Arial" w:hAnsi="Arial" w:cs="Arial"/>
-                <w:b/>
-                <w:bCs/>
-              </w:rPr>
-              <w:t xml:space="preserve"> A.</w:t>
-            </w:r>
-          </w:p>
-        </w:tc>
-        <w:tc>
-          <w:tcPr>
-            <w:tcW w:w="2742" w:type="dxa"/>
-            <w:shd w:val="clear" w:color="auto" w:fill="D9D9D9" w:themeFill="background1" w:themeFillShade="D9"/>
-            <w:vAlign w:val="center"/>
-          </w:tcPr>
-          <w:p>
-            <w:pPr>
-              <w:jc w:val="center"/>
-              <w:rPr>
-                <w:rFonts w:ascii="Arial" w:eastAsia="Arial" w:hAnsi="Arial" w:cs="Arial"/>
-                <w:b/>
-                <w:bCs/>
-              </w:rPr>
-            </w:pPr>
-            <w:r>
-              <w:rPr>
-                <w:rFonts w:ascii="Arial" w:eastAsia="Arial" w:hAnsi="Arial" w:cs="Arial"/>
-                <w:b/>
-                <w:bCs/>
-              </w:rPr>
-              <w:t xml:space="preserve">Full </w:t>
-            </w:r>
-            <w:r>
-              <w:rPr>
-                <w:rFonts w:ascii="Arial" w:eastAsia="Arial" w:hAnsi="Arial" w:cs="Arial"/>
-                <w:b/>
-                <w:bCs/>
-              </w:rPr>
-              <w:t>Stack</w:t>
-            </w:r>
-          </w:p>
-        </w:tc>
-        <w:tc>
-          <w:tcPr>
-            <w:tcW w:w="2709" w:type="dxa"/>
-            <w:shd w:val="clear" w:color="auto" w:fill="D9D9D9" w:themeFill="background1" w:themeFillShade="D9"/>
-            <w:vAlign w:val="center"/>
-          </w:tcPr>
-          <w:p>
-            <w:pPr>
-              <w:jc w:val="center"/>
-              <w:rPr>
-                <w:rFonts w:ascii="Arial" w:eastAsia="Arial" w:hAnsi="Arial" w:cs="Arial"/>
-                <w:b/>
-                <w:bCs/>
-              </w:rPr>
-            </w:pPr>
-            <w:r>
-              <w:rPr>
-                <w:rFonts w:ascii="Arial" w:eastAsia="Arial" w:hAnsi="Arial" w:cs="Arial"/>
-                <w:b/>
-                <w:bCs/>
-              </w:rPr>
-              <w:t>01232</w:t>
-            </w:r>
-            <w:r>
-              <w:rPr>
-                <w:rFonts w:ascii="Arial" w:eastAsia="Arial" w:hAnsi="Arial" w:cs="Arial"/>
-                <w:b/>
-                <w:bCs/>
-              </w:rPr>
-              <w:t>122</w:t>
-            </w:r>
-          </w:p>
-        </w:tc>
-      </w:tr>
-      <w:tr>
-        <w:trPr>
-          <w:trHeight w:val="300"/>
-          <w:jc w:val="center"/>
-        </w:trPr>
-        <w:tc>
-          <w:tcPr>
-            <w:tcW w:w="3115" w:type="dxa"/>
-            <w:shd w:val="clear" w:color="auto" w:fill="D9D9D9" w:themeFill="background1" w:themeFillShade="D9"/>
-            <w:vAlign w:val="center"/>
-          </w:tcPr>
-          <w:p>
-            <w:pPr>
-              <w:jc w:val="center"/>
-              <w:rPr>
-                <w:rFonts w:ascii="Arial" w:eastAsia="Arial" w:hAnsi="Arial" w:cs="Arial"/>
-                <w:b/>
-                <w:bCs/>
-              </w:rPr>
-            </w:pPr>
-            <w:r>
-              <w:rPr>
-                <w:rFonts w:ascii="Arial" w:eastAsia="Arial" w:hAnsi="Arial" w:cs="Arial"/>
-                <w:b/>
-                <w:bCs/>
-              </w:rPr>
-              <w:t>Luca Sena de Souza</w:t>
-            </w:r>
-          </w:p>
-        </w:tc>
-        <w:tc>
-          <w:tcPr>
-            <w:tcW w:w="2545" w:type="dxa"/>
-            <w:shd w:val="clear" w:color="auto" w:fill="D9D9D9" w:themeFill="background1" w:themeFillShade="D9"/>
-            <w:vAlign w:val="center"/>
-          </w:tcPr>
-          <w:p>
-            <w:pPr>
-              <w:spacing w:line="259" w:lineRule="auto"/>
-              <w:jc w:val="center"/>
-              <w:rPr>
-                <w:rFonts w:ascii="Arial" w:eastAsia="Arial" w:hAnsi="Arial" w:cs="Arial"/>
-                <w:b/>
-                <w:bCs/>
-              </w:rPr>
-            </w:pPr>
-            <w:r>
-              <w:rPr>
-                <w:rFonts w:ascii="Arial" w:eastAsia="Arial" w:hAnsi="Arial" w:cs="Arial"/>
-                <w:b/>
-                <w:bCs/>
-              </w:rPr>
-              <w:t>Front-End</w:t>
-            </w:r>
-          </w:p>
-        </w:tc>
-        <w:tc>
-          <w:tcPr>
-            <w:tcW w:w="2709" w:type="dxa"/>
-            <w:shd w:val="clear" w:color="auto" w:fill="D9D9D9" w:themeFill="background1" w:themeFillShade="D9"/>
-            <w:vAlign w:val="center"/>
-          </w:tcPr>
-          <w:p>
-            <w:pPr>
-              <w:spacing w:line="259" w:lineRule="auto"/>
-              <w:jc w:val="center"/>
-              <w:rPr>
-                <w:rFonts w:ascii="Arial" w:eastAsia="Arial" w:hAnsi="Arial" w:cs="Arial"/>
-                <w:b/>
-              </w:rPr>
-            </w:pPr>
-            <w:r>
-              <w:rPr>
-                <w:rFonts w:ascii="Arial" w:eastAsia="Arial" w:hAnsi="Arial" w:cs="Arial"/>
-                <w:b/>
-                <w:bCs/>
-              </w:rPr>
-              <w:t>01232191</w:t>
-            </w:r>
-          </w:p>
-        </w:tc>
-      </w:tr>
-      <w:tr>
-        <w:trPr>
-          <w:trHeight w:val="300"/>
-          <w:jc w:val="center"/>
-        </w:trPr>
-        <w:tc>
-          <w:tcPr>
-            <w:tcW w:w="3115" w:type="dxa"/>
-            <w:shd w:val="clear" w:color="auto" w:fill="D9D9D9" w:themeFill="background1" w:themeFillShade="D9"/>
-            <w:vAlign w:val="center"/>
-          </w:tcPr>
-          <w:p>
-            <w:pPr>
-              <w:spacing w:line="259" w:lineRule="auto"/>
-              <w:jc w:val="center"/>
-              <w:rPr>
-                <w:rFonts w:ascii="Arial" w:eastAsia="Arial" w:hAnsi="Arial" w:cs="Arial"/>
-                <w:b/>
-                <w:bCs/>
-              </w:rPr>
-            </w:pPr>
-            <w:r>
-              <w:rPr>
-                <w:rFonts w:ascii="Arial" w:eastAsia="Arial" w:hAnsi="Arial" w:cs="Arial"/>
-                <w:b/>
-                <w:bCs/>
-              </w:rPr>
-              <w:t>Lucas Germano</w:t>
-            </w:r>
-          </w:p>
-        </w:tc>
-        <w:tc>
-          <w:tcPr>
-            <w:tcW w:w="2545" w:type="dxa"/>
-            <w:shd w:val="clear" w:color="auto" w:fill="D9D9D9" w:themeFill="background1" w:themeFillShade="D9"/>
-            <w:vAlign w:val="center"/>
-          </w:tcPr>
-          <w:p>
-            <w:pPr>
-              <w:jc w:val="center"/>
-              <w:rPr>
-                <w:rFonts w:ascii="Arial" w:eastAsia="Arial" w:hAnsi="Arial" w:cs="Arial"/>
-                <w:b/>
-                <w:bCs/>
-              </w:rPr>
-            </w:pPr>
-            <w:r>
-              <w:rPr>
-                <w:rFonts w:ascii="Arial" w:eastAsia="Arial" w:hAnsi="Arial" w:cs="Arial"/>
-                <w:b/>
-                <w:bCs/>
-              </w:rPr>
-              <w:t>Back-End</w:t>
-            </w:r>
-          </w:p>
-        </w:tc>
-        <w:tc>
-          <w:tcPr>
-            <w:tcW w:w="2709" w:type="dxa"/>
-            <w:shd w:val="clear" w:color="auto" w:fill="D9D9D9" w:themeFill="background1" w:themeFillShade="D9"/>
-            <w:vAlign w:val="center"/>
-          </w:tcPr>
-          <w:p>
-            <w:pPr>
-              <w:jc w:val="center"/>
-              <w:rPr>
-                <w:rFonts w:ascii="Arial" w:eastAsia="Arial" w:hAnsi="Arial" w:cs="Arial"/>
-                <w:b/>
-                <w:bCs/>
-              </w:rPr>
-            </w:pPr>
-            <w:r>
-              <w:rPr>
-                <w:rFonts w:ascii="Arial" w:eastAsia="Arial" w:hAnsi="Arial" w:cs="Arial"/>
-                <w:b/>
-                <w:bCs/>
-              </w:rPr>
-              <w:t>01232095</w:t>
-            </w:r>
-          </w:p>
-        </w:tc>
-      </w:tr>
-      <w:tr>
-        <w:trPr>
-          <w:trHeight w:val="70"/>
-          <w:jc w:val="center"/>
-        </w:trPr>
-        <w:tc>
-          <w:tcPr>
-            <w:tcW w:w="2918" w:type="dxa"/>
-            <w:shd w:val="clear" w:color="auto" w:fill="D9D9D9" w:themeFill="background1" w:themeFillShade="D9"/>
-            <w:vAlign w:val="center"/>
-          </w:tcPr>
-          <w:p>
-            <w:pPr>
-              <w:jc w:val="center"/>
-              <w:rPr>
-                <w:rFonts w:ascii="Arial" w:eastAsia="Arial" w:hAnsi="Arial" w:cs="Arial"/>
-                <w:b/>
-              </w:rPr>
-            </w:pPr>
-            <w:r>
-              <w:rPr>
-                <w:rFonts w:ascii="Arial" w:eastAsia="Arial" w:hAnsi="Arial" w:cs="Arial"/>
-                <w:b/>
-                <w:bCs/>
-              </w:rPr>
-              <w:t xml:space="preserve">Luiz Fernando </w:t>
-            </w:r>
-            <w:r>
-              <w:rPr>
-                <w:rFonts w:ascii="Arial" w:eastAsia="Arial" w:hAnsi="Arial" w:cs="Arial"/>
-                <w:b/>
-                <w:bCs/>
-              </w:rPr>
-              <w:t>M.</w:t>
-            </w:r>
-            <w:r>
-              <w:rPr>
-                <w:rFonts w:ascii="Arial" w:eastAsia="Arial" w:hAnsi="Arial" w:cs="Arial"/>
-                <w:b/>
-                <w:bCs/>
-              </w:rPr>
-              <w:t xml:space="preserve"> Pereira</w:t>
-            </w:r>
-          </w:p>
-        </w:tc>
-        <w:tc>
-          <w:tcPr>
-            <w:tcW w:w="2742" w:type="dxa"/>
-            <w:shd w:val="clear" w:color="auto" w:fill="D9D9D9" w:themeFill="background1" w:themeFillShade="D9"/>
-            <w:vAlign w:val="center"/>
-          </w:tcPr>
-          <w:p>
-            <w:pPr>
-              <w:jc w:val="center"/>
-              <w:rPr>
-                <w:rFonts w:ascii="Arial" w:eastAsia="Arial" w:hAnsi="Arial" w:cs="Arial"/>
-                <w:b/>
-                <w:bCs/>
-              </w:rPr>
-            </w:pPr>
-            <w:r>
-              <w:rPr>
-                <w:rFonts w:ascii="Arial" w:eastAsia="Arial" w:hAnsi="Arial" w:cs="Arial"/>
-                <w:b/>
-                <w:bCs/>
-              </w:rPr>
-              <w:t>Front-End</w:t>
-            </w:r>
-          </w:p>
-        </w:tc>
-        <w:tc>
-          <w:tcPr>
-            <w:tcW w:w="2709" w:type="dxa"/>
-            <w:shd w:val="clear" w:color="auto" w:fill="D9D9D9" w:themeFill="background1" w:themeFillShade="D9"/>
-            <w:vAlign w:val="center"/>
-          </w:tcPr>
-          <w:p>
-            <w:pPr>
-              <w:jc w:val="center"/>
-              <w:rPr>
-                <w:rFonts w:ascii="Arial" w:eastAsia="Arial" w:hAnsi="Arial" w:cs="Arial"/>
-                <w:b/>
-                <w:bCs/>
-              </w:rPr>
-            </w:pPr>
-            <w:r>
-              <w:rPr>
-                <w:rFonts w:ascii="Arial" w:eastAsia="Arial" w:hAnsi="Arial" w:cs="Arial"/>
-                <w:b/>
-                <w:bCs/>
-              </w:rPr>
-              <w:t>01232046</w:t>
-            </w:r>
-          </w:p>
-        </w:tc>
-      </w:tr>
-      <w:tr>
-        <w:trPr>
-          <w:trHeight w:val="300"/>
-          <w:jc w:val="center"/>
-        </w:trPr>
-        <w:tc>
-          <w:tcPr>
-            <w:tcW w:w="3115" w:type="dxa"/>
-            <w:shd w:val="clear" w:color="auto" w:fill="D9D9D9" w:themeFill="background1" w:themeFillShade="D9"/>
-            <w:vAlign w:val="center"/>
-          </w:tcPr>
-          <w:p>
-            <w:pPr>
-              <w:jc w:val="center"/>
-              <w:rPr>
-                <w:rFonts w:ascii="Arial" w:eastAsia="Arial" w:hAnsi="Arial" w:cs="Arial"/>
-                <w:b/>
-                <w:bCs/>
-              </w:rPr>
-            </w:pPr>
-            <w:r>
-              <w:rPr>
-                <w:rFonts w:ascii="Arial" w:eastAsia="Arial" w:hAnsi="Arial" w:cs="Arial"/>
-                <w:b/>
-                <w:bCs/>
-              </w:rPr>
-              <w:t>Vagner Jose</w:t>
-            </w:r>
-          </w:p>
-        </w:tc>
-        <w:tc>
-          <w:tcPr>
-            <w:tcW w:w="2545" w:type="dxa"/>
-            <w:shd w:val="clear" w:color="auto" w:fill="D9D9D9" w:themeFill="background1" w:themeFillShade="D9"/>
-            <w:vAlign w:val="center"/>
-          </w:tcPr>
-          <w:p>
-            <w:pPr>
-              <w:jc w:val="center"/>
-              <w:rPr>
-                <w:rFonts w:ascii="Arial" w:eastAsia="Arial" w:hAnsi="Arial" w:cs="Arial"/>
-                <w:b/>
-                <w:bCs/>
-              </w:rPr>
-            </w:pPr>
-            <w:r>
-              <w:rPr>
-                <w:rFonts w:ascii="Arial" w:eastAsia="Arial" w:hAnsi="Arial" w:cs="Arial"/>
-                <w:b/>
-                <w:bCs/>
-              </w:rPr>
-              <w:t>Banco de Dados</w:t>
-            </w:r>
-          </w:p>
-        </w:tc>
-        <w:tc>
-          <w:tcPr>
-            <w:tcW w:w="2709" w:type="dxa"/>
-            <w:shd w:val="clear" w:color="auto" w:fill="D9D9D9" w:themeFill="background1" w:themeFillShade="D9"/>
-            <w:vAlign w:val="center"/>
-          </w:tcPr>
-          <w:p>
-            <w:pPr>
-              <w:jc w:val="center"/>
-              <w:rPr>
-                <w:rFonts w:ascii="Arial" w:eastAsia="Arial" w:hAnsi="Arial" w:cs="Arial"/>
-                <w:b/>
-                <w:bCs/>
-              </w:rPr>
-            </w:pPr>
-            <w:r>
-              <w:rPr>
-                <w:rFonts w:ascii="Arial" w:eastAsia="Arial" w:hAnsi="Arial" w:cs="Arial"/>
-                <w:b/>
-                <w:bCs/>
-              </w:rPr>
-              <w:t>01232043</w:t>
-            </w:r>
-          </w:p>
-        </w:tc>
-      </w:tr>
-      <w:tr>
-        <w:trPr>
-          <w:trHeight w:val="300"/>
-          <w:jc w:val="center"/>
-        </w:trPr>
-        <w:tc>
-          <w:tcPr>
-            <w:tcW w:w="3115" w:type="dxa"/>
-            <w:shd w:val="clear" w:color="auto" w:fill="D9D9D9" w:themeFill="background1" w:themeFillShade="D9"/>
-            <w:vAlign w:val="center"/>
-          </w:tcPr>
-          <w:p>
-            <w:pPr>
-              <w:jc w:val="center"/>
-              <w:rPr>
-                <w:rFonts w:ascii="Arial" w:eastAsia="Arial" w:hAnsi="Arial" w:cs="Arial"/>
-                <w:b/>
-                <w:bCs/>
-              </w:rPr>
-            </w:pPr>
-            <w:r>
-              <w:rPr>
-                <w:rFonts w:ascii="Arial" w:eastAsia="Arial" w:hAnsi="Arial" w:cs="Arial"/>
-                <w:b/>
-                <w:bCs/>
-              </w:rPr>
-              <w:t xml:space="preserve">Yuri </w:t>
-            </w:r>
-            <w:r>
-              <w:rPr>
-                <w:rFonts w:ascii="Arial" w:eastAsia="Arial" w:hAnsi="Arial" w:cs="Arial"/>
-                <w:b/>
-                <w:bCs/>
-              </w:rPr>
-              <w:t>Isbener</w:t>
-            </w:r>
-          </w:p>
-        </w:tc>
-        <w:tc>
-          <w:tcPr>
-            <w:tcW w:w="2545" w:type="dxa"/>
-            <w:shd w:val="clear" w:color="auto" w:fill="D9D9D9" w:themeFill="background1" w:themeFillShade="D9"/>
-            <w:vAlign w:val="center"/>
-          </w:tcPr>
-          <w:p>
-            <w:pPr>
-              <w:jc w:val="center"/>
-              <w:rPr>
-                <w:rFonts w:ascii="Arial" w:eastAsia="Arial" w:hAnsi="Arial" w:cs="Arial"/>
-                <w:b/>
-                <w:bCs/>
-              </w:rPr>
-            </w:pPr>
-            <w:r>
-              <w:rPr>
-                <w:rFonts w:ascii="Arial" w:eastAsia="Arial" w:hAnsi="Arial" w:cs="Arial"/>
-                <w:b/>
-                <w:bCs/>
-              </w:rPr>
-              <w:t>Full Stack</w:t>
-            </w:r>
-          </w:p>
-        </w:tc>
-        <w:tc>
-          <w:tcPr>
-            <w:tcW w:w="2709" w:type="dxa"/>
-            <w:shd w:val="clear" w:color="auto" w:fill="D9D9D9" w:themeFill="background1" w:themeFillShade="D9"/>
-            <w:vAlign w:val="center"/>
-          </w:tcPr>
-          <w:p>
-            <w:pPr>
-              <w:jc w:val="center"/>
-              <w:rPr>
-                <w:rFonts w:ascii="Arial" w:eastAsia="Arial" w:hAnsi="Arial" w:cs="Arial"/>
-                <w:b/>
-                <w:bCs/>
-              </w:rPr>
-            </w:pPr>
-            <w:r>
-              <w:rPr>
-                <w:rFonts w:ascii="Arial" w:eastAsia="Arial" w:hAnsi="Arial" w:cs="Arial"/>
-                <w:b/>
-                <w:bCs/>
-              </w:rPr>
-              <w:t>01232073</w:t>
-            </w:r>
-          </w:p>
-        </w:tc>
-      </w:tr>
-    </w:tbl>
     <w:p/>
     <w:p>
       <w:pPr>
@@ -7058,21 +6103,6 @@
 </file>
 
 <file path=customXml/item1.xml><?xml version="1.0" encoding="utf-8"?>
-<?mso-contentType ?>
-<FormTemplates xmlns="http://schemas.microsoft.com/sharepoint/v3/contenttype/forms">
-  <Display>DocumentLibraryForm</Display>
-  <Edit>DocumentLibraryForm</Edit>
-  <New>DocumentLibraryForm</New>
-</FormTemplates>
-</file>
-
-<file path=customXml/item2.xml><?xml version="1.0" encoding="utf-8"?>
-<p:properties xmlns:p="http://schemas.microsoft.com/office/2006/metadata/properties" xmlns:xsi="http://www.w3.org/2001/XMLSchema-instance" xmlns:pc="http://schemas.microsoft.com/office/infopath/2007/PartnerControls">
-  <documentManagement/>
-</p:properties>
-</file>
-
-<file path=customXml/item3.xml><?xml version="1.0" encoding="utf-8"?>
 <ct:contentTypeSchema xmlns:ct="http://schemas.microsoft.com/office/2006/metadata/contentType" xmlns:ma="http://schemas.microsoft.com/office/2006/metadata/properties/metaAttributes" ct:_="" ma:_="" ma:contentTypeName="Document" ma:contentTypeID="0x010100678EE90E01C1554D81095FA0DFA567B7" ma:contentTypeVersion="4" ma:contentTypeDescription="Create a new document." ma:contentTypeScope="" ma:versionID="b5e4d159f2799e5a7ffefe0c4684b7b6">
   <xsd:schema xmlns:xsd="http://www.w3.org/2001/XMLSchema" xmlns:xs="http://www.w3.org/2001/XMLSchema" xmlns:p="http://schemas.microsoft.com/office/2006/metadata/properties" xmlns:ns3="3e7a52f9-5c66-44a9-86f3-38766607b952" targetNamespace="http://schemas.microsoft.com/office/2006/metadata/properties" ma:root="true" ma:fieldsID="0ba955234582f47baf3460dbeaf990eb" ns3:_="">
     <xsd:import namespace="3e7a52f9-5c66-44a9-86f3-38766607b952"/>
@@ -7216,31 +6246,22 @@
 </ct:contentTypeSchema>
 </file>
 
-<file path=customXml/itemProps1.xml><?xml version="1.0" encoding="utf-8"?>
-<ds:datastoreItem xmlns:ds="http://schemas.openxmlformats.org/officeDocument/2006/customXml" ds:itemID="{DBC22F75-DBF6-4099-A066-E1EA73642E58}">
-  <ds:schemaRefs>
-    <ds:schemaRef ds:uri="http://schemas.microsoft.com/sharepoint/v3/contenttype/forms"/>
-  </ds:schemaRefs>
-</ds:datastoreItem>
+<file path=customXml/item2.xml><?xml version="1.0" encoding="utf-8"?>
+<p:properties xmlns:p="http://schemas.microsoft.com/office/2006/metadata/properties" xmlns:xsi="http://www.w3.org/2001/XMLSchema-instance" xmlns:pc="http://schemas.microsoft.com/office/infopath/2007/PartnerControls">
+  <documentManagement/>
+</p:properties>
 </file>
 
-<file path=customXml/itemProps2.xml><?xml version="1.0" encoding="utf-8"?>
-<ds:datastoreItem xmlns:ds="http://schemas.openxmlformats.org/officeDocument/2006/customXml" ds:itemID="{D237A9DC-A658-45AC-A8A5-E3E99C8C9D05}">
-  <ds:schemaRefs>
-    <ds:schemaRef ds:uri="http://schemas.microsoft.com/office/2006/metadata/properties"/>
-    <ds:schemaRef ds:uri="http://purl.org/dc/elements/1.1/"/>
-    <ds:schemaRef ds:uri="3e7a52f9-5c66-44a9-86f3-38766607b952"/>
-    <ds:schemaRef ds:uri="http://schemas.microsoft.com/office/2006/documentManagement/types"/>
-    <ds:schemaRef ds:uri="http://www.w3.org/XML/1998/namespace"/>
-    <ds:schemaRef ds:uri="http://schemas.microsoft.com/office/infopath/2007/PartnerControls"/>
-    <ds:schemaRef ds:uri="http://schemas.openxmlformats.org/package/2006/metadata/core-properties"/>
-    <ds:schemaRef ds:uri="http://purl.org/dc/dcmitype/"/>
-    <ds:schemaRef ds:uri="http://purl.org/dc/terms/"/>
-  </ds:schemaRefs>
-</ds:datastoreItem>
+<file path=customXml/item3.xml><?xml version="1.0" encoding="utf-8"?>
+<?mso-contentType ?>
+<FormTemplates xmlns="http://schemas.microsoft.com/sharepoint/v3/contenttype/forms">
+  <Display>DocumentLibraryForm</Display>
+  <Edit>DocumentLibraryForm</Edit>
+  <New>DocumentLibraryForm</New>
+</FormTemplates>
 </file>
 
-<file path=customXml/itemProps3.xml><?xml version="1.0" encoding="utf-8"?>
+<file path=customXml/itemProps1.xml><?xml version="1.0" encoding="utf-8"?>
 <ds:datastoreItem xmlns:ds="http://schemas.openxmlformats.org/officeDocument/2006/customXml" ds:itemID="{350A4AEC-D519-467F-A9E5-E9AC886002D5}">
   <ds:schemaRefs>
     <ds:schemaRef ds:uri="http://schemas.microsoft.com/office/2006/metadata/contentType"/>
@@ -7256,4 +6277,21 @@
     <ds:schemaRef ds:uri="http://schemas.microsoft.com/internal/obd"/>
   </ds:schemaRefs>
 </ds:datastoreItem>
+</file>
+
+<file path=customXml/itemProps2.xml><?xml version="1.0" encoding="utf-8"?>
+<ds:datastoreItem xmlns:ds="http://schemas.openxmlformats.org/officeDocument/2006/customXml" ds:itemID="{D237A9DC-A658-45AC-A8A5-E3E99C8C9D05}">
+  <ds:schemaRefs>
+    <ds:schemaRef ds:uri="http://schemas.microsoft.com/office/2006/metadata/properties"/>
+    <ds:schemaRef ds:uri="http://schemas.microsoft.com/office/infopath/2007/PartnerControls"/>
+  </ds:schemaRefs>
+</ds:datastoreItem>
+</file>
+
+<file path=customXml/itemProps3.xml><?xml version="1.0" encoding="utf-8"?>
+<ds:datastoreItem xmlns:ds="http://schemas.openxmlformats.org/officeDocument/2006/customXml" ds:itemID="{DBC22F75-DBF6-4099-A066-E1EA73642E58}">
+  <ds:schemaRefs>
+    <ds:schemaRef ds:uri="http://schemas.microsoft.com/sharepoint/v3/contenttype/forms"/>
+  </ds:schemaRefs>
+</ds:datastoreItem>
 </file>
</xml_diff>

<commit_message>
Adicionando requisitos funcionais ao documento do projeto
</commit_message>
<xml_diff>
--- a/fungos.docx
+++ b/fungos.docx
@@ -1974,9 +1974,6 @@
       <w:pPr>
         <w:spacing w:after="0" w:line="360" w:lineRule="auto"/>
         <w:ind w:left="708"/>
-        <w:rPr>
-          <w:rFonts w:ascii="Arial" w:eastAsia="Arial" w:hAnsi="Arial" w:cs="Arial"/>
-        </w:rPr>
       </w:pPr>
       <w:r>
         <w:br/>
@@ -2245,6 +2242,93 @@
     </w:p>
     <w:p>
       <w:pPr>
+        <w:spacing w:after="0" w:line="360" w:lineRule="auto"/>
+        <w:ind w:left="708"/>
+      </w:pPr>
+    </w:p>
+    <w:p>
+      <w:pPr>
+        <w:spacing w:after="0" w:line="360" w:lineRule="auto"/>
+        <w:ind w:left="708"/>
+      </w:pPr>
+    </w:p>
+    <w:p>
+      <w:pPr>
+        <w:spacing w:after="0" w:line="360" w:lineRule="auto"/>
+        <w:ind w:left="708"/>
+      </w:pPr>
+    </w:p>
+    <w:p>
+      <w:pPr>
+        <w:spacing w:after="0" w:line="360" w:lineRule="auto"/>
+        <w:ind w:left="708"/>
+      </w:pPr>
+    </w:p>
+    <w:p>
+      <w:pPr>
+        <w:spacing w:after="0" w:line="360" w:lineRule="auto"/>
+        <w:ind w:left="708"/>
+      </w:pPr>
+    </w:p>
+    <w:p>
+      <w:pPr>
+        <w:spacing w:after="0" w:line="360" w:lineRule="auto"/>
+        <w:ind w:left="708"/>
+      </w:pPr>
+    </w:p>
+    <w:p>
+      <w:pPr>
+        <w:spacing w:after="0" w:line="360" w:lineRule="auto"/>
+        <w:ind w:left="708"/>
+      </w:pPr>
+    </w:p>
+    <w:p>
+      <w:pPr>
+        <w:spacing w:after="0" w:line="360" w:lineRule="auto"/>
+        <w:ind w:left="708"/>
+      </w:pPr>
+    </w:p>
+    <w:p>
+      <w:pPr>
+        <w:spacing w:after="0" w:line="360" w:lineRule="auto"/>
+        <w:ind w:left="708"/>
+      </w:pPr>
+    </w:p>
+    <w:p>
+      <w:pPr>
+        <w:spacing w:after="0" w:line="360" w:lineRule="auto"/>
+        <w:ind w:left="708"/>
+      </w:pPr>
+    </w:p>
+    <w:p>
+      <w:pPr>
+        <w:spacing w:after="0" w:line="360" w:lineRule="auto"/>
+        <w:ind w:left="708"/>
+      </w:pPr>
+    </w:p>
+    <w:p>
+      <w:pPr>
+        <w:spacing w:after="0" w:line="360" w:lineRule="auto"/>
+        <w:ind w:left="708"/>
+      </w:pPr>
+    </w:p>
+    <w:p>
+      <w:pPr>
+        <w:spacing w:after="0" w:line="360" w:lineRule="auto"/>
+        <w:ind w:left="708"/>
+      </w:pPr>
+    </w:p>
+    <w:p>
+      <w:pPr>
+        <w:spacing w:after="0" w:line="360" w:lineRule="auto"/>
+        <w:ind w:left="708"/>
+        <w:rPr>
+          <w:rFonts w:ascii="Arial" w:eastAsia="Arial" w:hAnsi="Arial" w:cs="Arial"/>
+        </w:rPr>
+      </w:pPr>
+    </w:p>
+    <w:p>
+      <w:pPr>
         <w:spacing w:after="0" w:line="240" w:lineRule="auto"/>
         <w:ind w:firstLine="360"/>
         <w:rPr>
@@ -2264,6 +2348,7 @@
           <w:b/>
           <w:bCs/>
         </w:rPr>
+        <w:lastRenderedPageBreak/>
         <w:t>Requisito</w:t>
       </w:r>
       <w:r>
@@ -2272,7 +2357,7 @@
           <w:b/>
           <w:bCs/>
         </w:rPr>
-        <w:t>s:</w:t>
+        <w:t>s</w:t>
       </w:r>
       <w:r>
         <w:rPr>
@@ -2280,74 +2365,1023 @@
           <w:b/>
           <w:bCs/>
         </w:rPr>
+        <w:t xml:space="preserve"> funcionais</w:t>
+      </w:r>
+      <w:r>
+        <w:rPr>
+          <w:rFonts w:ascii="Arial" w:eastAsia="Arial" w:hAnsi="Arial" w:cs="Arial"/>
+          <w:b/>
+          <w:bCs/>
+        </w:rPr>
+        <w:t>:</w:t>
+      </w:r>
+      <w:r>
+        <w:rPr>
+          <w:rFonts w:ascii="Arial" w:eastAsia="Arial" w:hAnsi="Arial" w:cs="Arial"/>
+          <w:b/>
+          <w:bCs/>
+        </w:rPr>
         <w:t xml:space="preserve"> </w:t>
       </w:r>
-      <w:r>
-        <w:rPr>
-          <w:rFonts w:ascii="Arial" w:eastAsia="Arial" w:hAnsi="Arial" w:cs="Arial"/>
-        </w:rPr>
-        <w:t>Aumento d</w:t>
-      </w:r>
-      <w:r>
-        <w:rPr>
-          <w:rFonts w:ascii="Arial" w:eastAsia="Arial" w:hAnsi="Arial" w:cs="Arial"/>
-        </w:rPr>
-        <w:t>a</w:t>
-      </w:r>
-      <w:r>
-        <w:rPr>
-          <w:rFonts w:ascii="Arial" w:eastAsia="Arial" w:hAnsi="Arial" w:cs="Arial"/>
-        </w:rPr>
-        <w:t xml:space="preserve"> </w:t>
-      </w:r>
-      <w:r>
-        <w:rPr>
-          <w:rFonts w:ascii="Arial" w:eastAsia="Arial" w:hAnsi="Arial" w:cs="Arial"/>
-        </w:rPr>
-        <w:t>produtividade</w:t>
-      </w:r>
-      <w:r>
-        <w:rPr>
-          <w:rFonts w:ascii="Arial" w:eastAsia="Arial" w:hAnsi="Arial" w:cs="Arial"/>
-        </w:rPr>
-        <w:t>, diminuição das perda</w:t>
-      </w:r>
-      <w:r>
-        <w:rPr>
-          <w:rFonts w:ascii="Arial" w:eastAsia="Arial" w:hAnsi="Arial" w:cs="Arial"/>
-        </w:rPr>
-        <w:t>s</w:t>
-      </w:r>
-      <w:r>
-        <w:rPr>
-          <w:rFonts w:ascii="Arial" w:eastAsia="Arial" w:hAnsi="Arial" w:cs="Arial"/>
-        </w:rPr>
-        <w:t xml:space="preserve"> </w:t>
-      </w:r>
-      <w:r>
-        <w:rPr>
-          <w:rFonts w:ascii="Arial" w:eastAsia="Arial" w:hAnsi="Arial" w:cs="Arial"/>
-        </w:rPr>
-        <w:t>e</w:t>
-      </w:r>
-      <w:r>
-        <w:rPr>
-          <w:rFonts w:ascii="Arial" w:eastAsia="Arial" w:hAnsi="Arial" w:cs="Arial"/>
-        </w:rPr>
-        <w:t xml:space="preserve"> </w:t>
-      </w:r>
-      <w:r>
-        <w:rPr>
-          <w:rFonts w:ascii="Arial" w:eastAsia="Arial" w:hAnsi="Arial" w:cs="Arial"/>
-        </w:rPr>
-        <w:t>aumento dos lucros</w:t>
-      </w:r>
-      <w:r>
-        <w:rPr>
-          <w:rFonts w:ascii="Arial" w:eastAsia="Arial" w:hAnsi="Arial" w:cs="Arial"/>
-        </w:rPr>
-        <w:t>.</w:t>
-      </w:r>
+    </w:p>
+    <w:tbl>
+      <w:tblPr>
+        <w:tblW w:w="0" w:type="auto"/>
+        <w:tblCellMar>
+          <w:top w:w="15" w:type="dxa"/>
+          <w:left w:w="15" w:type="dxa"/>
+          <w:bottom w:w="15" w:type="dxa"/>
+          <w:right w:w="15" w:type="dxa"/>
+        </w:tblCellMar>
+        <w:tblLook w:val="04A0" w:firstRow="1" w:lastRow="0" w:firstColumn="1" w:lastColumn="0" w:noHBand="0" w:noVBand="1"/>
+      </w:tblPr>
+      <w:tblGrid>
+        <w:gridCol w:w="1926"/>
+        <w:gridCol w:w="5049"/>
+        <w:gridCol w:w="1509"/>
+      </w:tblGrid>
+      <w:tr>
+        <w:trPr>
+          <w:trHeight w:val="478"/>
+        </w:trPr>
+        <w:tc>
+          <w:tcPr>
+            <w:tcW w:w="0" w:type="auto"/>
+            <w:tcBorders>
+              <w:top w:val="single" w:sz="8" w:space="0" w:color="000000"/>
+              <w:left w:val="single" w:sz="8" w:space="0" w:color="000000"/>
+              <w:bottom w:val="single" w:sz="8" w:space="0" w:color="000000"/>
+              <w:right w:val="single" w:sz="8" w:space="0" w:color="000000"/>
+            </w:tcBorders>
+            <w:shd w:val="clear" w:color="auto" w:fill="FF0000"/>
+            <w:tcMar>
+              <w:top w:w="100" w:type="dxa"/>
+              <w:left w:w="100" w:type="dxa"/>
+              <w:bottom w:w="100" w:type="dxa"/>
+              <w:right w:w="100" w:type="dxa"/>
+            </w:tcMar>
+            <w:hideMark/>
+          </w:tcPr>
+          <w:p>
+            <w:pPr>
+              <w:spacing w:after="0" w:line="240" w:lineRule="auto"/>
+              <w:rPr>
+                <w:rFonts w:ascii="Times New Roman" w:eastAsia="Times New Roman" w:hAnsi="Times New Roman" w:cs="Times New Roman"/>
+                <w:kern w:val="0"/>
+                <w:sz w:val="24"/>
+                <w:szCs w:val="24"/>
+                <w14:ligatures w14:val="none"/>
+              </w:rPr>
+            </w:pPr>
+            <w:r>
+              <w:rPr>
+                <w:rFonts w:ascii="Arial" w:eastAsia="Times New Roman" w:hAnsi="Arial" w:cs="Arial"/>
+                <w:b/>
+                <w:bCs/>
+                <w:color w:val="000000"/>
+                <w:kern w:val="0"/>
+                <w14:ligatures w14:val="none"/>
+              </w:rPr>
+              <w:t>Requisito</w:t>
+            </w:r>
+          </w:p>
+        </w:tc>
+        <w:tc>
+          <w:tcPr>
+            <w:tcW w:w="0" w:type="auto"/>
+            <w:tcBorders>
+              <w:top w:val="single" w:sz="8" w:space="0" w:color="000000"/>
+              <w:left w:val="single" w:sz="8" w:space="0" w:color="000000"/>
+              <w:bottom w:val="single" w:sz="8" w:space="0" w:color="000000"/>
+              <w:right w:val="single" w:sz="8" w:space="0" w:color="000000"/>
+            </w:tcBorders>
+            <w:shd w:val="clear" w:color="auto" w:fill="FF0000"/>
+            <w:tcMar>
+              <w:top w:w="100" w:type="dxa"/>
+              <w:left w:w="100" w:type="dxa"/>
+              <w:bottom w:w="100" w:type="dxa"/>
+              <w:right w:w="100" w:type="dxa"/>
+            </w:tcMar>
+            <w:hideMark/>
+          </w:tcPr>
+          <w:p>
+            <w:pPr>
+              <w:spacing w:after="0" w:line="240" w:lineRule="auto"/>
+              <w:rPr>
+                <w:rFonts w:ascii="Times New Roman" w:eastAsia="Times New Roman" w:hAnsi="Times New Roman" w:cs="Times New Roman"/>
+                <w:kern w:val="0"/>
+                <w:sz w:val="24"/>
+                <w:szCs w:val="24"/>
+                <w14:ligatures w14:val="none"/>
+              </w:rPr>
+            </w:pPr>
+            <w:r>
+              <w:rPr>
+                <w:rFonts w:ascii="Arial" w:eastAsia="Times New Roman" w:hAnsi="Arial" w:cs="Arial"/>
+                <w:b/>
+                <w:bCs/>
+                <w:color w:val="000000"/>
+                <w:kern w:val="0"/>
+                <w14:ligatures w14:val="none"/>
+              </w:rPr>
+              <w:t>Descrição </w:t>
+            </w:r>
+          </w:p>
+        </w:tc>
+        <w:tc>
+          <w:tcPr>
+            <w:tcW w:w="0" w:type="auto"/>
+            <w:tcBorders>
+              <w:top w:val="single" w:sz="8" w:space="0" w:color="000000"/>
+              <w:left w:val="single" w:sz="8" w:space="0" w:color="000000"/>
+              <w:bottom w:val="single" w:sz="8" w:space="0" w:color="000000"/>
+              <w:right w:val="single" w:sz="8" w:space="0" w:color="000000"/>
+            </w:tcBorders>
+            <w:shd w:val="clear" w:color="auto" w:fill="FF0000"/>
+            <w:tcMar>
+              <w:top w:w="100" w:type="dxa"/>
+              <w:left w:w="100" w:type="dxa"/>
+              <w:bottom w:w="100" w:type="dxa"/>
+              <w:right w:w="100" w:type="dxa"/>
+            </w:tcMar>
+            <w:hideMark/>
+          </w:tcPr>
+          <w:p>
+            <w:pPr>
+              <w:spacing w:after="0" w:line="240" w:lineRule="auto"/>
+              <w:rPr>
+                <w:rFonts w:ascii="Times New Roman" w:eastAsia="Times New Roman" w:hAnsi="Times New Roman" w:cs="Times New Roman"/>
+                <w:kern w:val="0"/>
+                <w:sz w:val="24"/>
+                <w:szCs w:val="24"/>
+                <w14:ligatures w14:val="none"/>
+              </w:rPr>
+            </w:pPr>
+            <w:r>
+              <w:rPr>
+                <w:rFonts w:ascii="Arial" w:eastAsia="Times New Roman" w:hAnsi="Arial" w:cs="Arial"/>
+                <w:b/>
+                <w:bCs/>
+                <w:color w:val="000000"/>
+                <w:kern w:val="0"/>
+                <w14:ligatures w14:val="none"/>
+              </w:rPr>
+              <w:t>Importância </w:t>
+            </w:r>
+          </w:p>
+        </w:tc>
+      </w:tr>
+      <w:tr>
+        <w:tc>
+          <w:tcPr>
+            <w:tcW w:w="0" w:type="auto"/>
+            <w:tcBorders>
+              <w:top w:val="single" w:sz="8" w:space="0" w:color="000000"/>
+              <w:left w:val="single" w:sz="8" w:space="0" w:color="000000"/>
+              <w:bottom w:val="single" w:sz="8" w:space="0" w:color="000000"/>
+              <w:right w:val="single" w:sz="8" w:space="0" w:color="000000"/>
+            </w:tcBorders>
+            <w:tcMar>
+              <w:top w:w="100" w:type="dxa"/>
+              <w:left w:w="100" w:type="dxa"/>
+              <w:bottom w:w="100" w:type="dxa"/>
+              <w:right w:w="100" w:type="dxa"/>
+            </w:tcMar>
+            <w:hideMark/>
+          </w:tcPr>
+          <w:p>
+            <w:pPr>
+              <w:spacing w:after="0" w:line="240" w:lineRule="auto"/>
+              <w:rPr>
+                <w:rFonts w:ascii="Times New Roman" w:eastAsia="Times New Roman" w:hAnsi="Times New Roman" w:cs="Times New Roman"/>
+                <w:kern w:val="0"/>
+                <w:sz w:val="24"/>
+                <w:szCs w:val="24"/>
+                <w14:ligatures w14:val="none"/>
+              </w:rPr>
+            </w:pPr>
+            <w:r>
+              <w:rPr>
+                <w:rFonts w:ascii="Arial" w:eastAsia="Times New Roman" w:hAnsi="Arial" w:cs="Arial"/>
+                <w:color w:val="000000"/>
+                <w:kern w:val="0"/>
+                <w14:ligatures w14:val="none"/>
+              </w:rPr>
+              <w:t>Tela inicial</w:t>
+            </w:r>
+          </w:p>
+        </w:tc>
+        <w:tc>
+          <w:tcPr>
+            <w:tcW w:w="0" w:type="auto"/>
+            <w:tcBorders>
+              <w:top w:val="single" w:sz="8" w:space="0" w:color="000000"/>
+              <w:left w:val="single" w:sz="8" w:space="0" w:color="000000"/>
+              <w:bottom w:val="single" w:sz="8" w:space="0" w:color="000000"/>
+              <w:right w:val="single" w:sz="8" w:space="0" w:color="000000"/>
+            </w:tcBorders>
+            <w:tcMar>
+              <w:top w:w="100" w:type="dxa"/>
+              <w:left w:w="100" w:type="dxa"/>
+              <w:bottom w:w="100" w:type="dxa"/>
+              <w:right w:w="100" w:type="dxa"/>
+            </w:tcMar>
+            <w:hideMark/>
+          </w:tcPr>
+          <w:p>
+            <w:pPr>
+              <w:spacing w:after="0" w:line="240" w:lineRule="auto"/>
+              <w:rPr>
+                <w:rFonts w:ascii="Times New Roman" w:eastAsia="Times New Roman" w:hAnsi="Times New Roman" w:cs="Times New Roman"/>
+                <w:kern w:val="0"/>
+                <w:sz w:val="24"/>
+                <w:szCs w:val="24"/>
+                <w14:ligatures w14:val="none"/>
+              </w:rPr>
+            </w:pPr>
+            <w:r>
+              <w:rPr>
+                <w:rFonts w:ascii="Arial" w:eastAsia="Times New Roman" w:hAnsi="Arial" w:cs="Arial"/>
+                <w:color w:val="000000"/>
+                <w:kern w:val="0"/>
+                <w14:ligatures w14:val="none"/>
+              </w:rPr>
+              <w:t>Tela inicial para o site institucional com apresentação do projeto</w:t>
+            </w:r>
+          </w:p>
+        </w:tc>
+        <w:tc>
+          <w:tcPr>
+            <w:tcW w:w="0" w:type="auto"/>
+            <w:tcBorders>
+              <w:top w:val="single" w:sz="8" w:space="0" w:color="000000"/>
+              <w:left w:val="single" w:sz="8" w:space="0" w:color="000000"/>
+              <w:bottom w:val="single" w:sz="8" w:space="0" w:color="000000"/>
+              <w:right w:val="single" w:sz="8" w:space="0" w:color="000000"/>
+            </w:tcBorders>
+            <w:tcMar>
+              <w:top w:w="100" w:type="dxa"/>
+              <w:left w:w="100" w:type="dxa"/>
+              <w:bottom w:w="100" w:type="dxa"/>
+              <w:right w:w="100" w:type="dxa"/>
+            </w:tcMar>
+            <w:hideMark/>
+          </w:tcPr>
+          <w:p>
+            <w:pPr>
+              <w:spacing w:after="0" w:line="240" w:lineRule="auto"/>
+              <w:rPr>
+                <w:rFonts w:ascii="Times New Roman" w:eastAsia="Times New Roman" w:hAnsi="Times New Roman" w:cs="Times New Roman"/>
+                <w:kern w:val="0"/>
+                <w:sz w:val="24"/>
+                <w:szCs w:val="24"/>
+                <w14:ligatures w14:val="none"/>
+              </w:rPr>
+            </w:pPr>
+            <w:r>
+              <w:rPr>
+                <w:rFonts w:ascii="Arial" w:eastAsia="Times New Roman" w:hAnsi="Arial" w:cs="Arial"/>
+                <w:color w:val="000000"/>
+                <w:kern w:val="0"/>
+                <w14:ligatures w14:val="none"/>
+              </w:rPr>
+              <w:t>Essencial </w:t>
+            </w:r>
+          </w:p>
+        </w:tc>
+      </w:tr>
+      <w:tr>
+        <w:tc>
+          <w:tcPr>
+            <w:tcW w:w="0" w:type="auto"/>
+            <w:tcBorders>
+              <w:top w:val="single" w:sz="8" w:space="0" w:color="000000"/>
+              <w:left w:val="single" w:sz="8" w:space="0" w:color="000000"/>
+              <w:bottom w:val="single" w:sz="8" w:space="0" w:color="000000"/>
+              <w:right w:val="single" w:sz="8" w:space="0" w:color="000000"/>
+            </w:tcBorders>
+            <w:tcMar>
+              <w:top w:w="100" w:type="dxa"/>
+              <w:left w:w="100" w:type="dxa"/>
+              <w:bottom w:w="100" w:type="dxa"/>
+              <w:right w:w="100" w:type="dxa"/>
+            </w:tcMar>
+            <w:hideMark/>
+          </w:tcPr>
+          <w:p>
+            <w:pPr>
+              <w:spacing w:after="0" w:line="240" w:lineRule="auto"/>
+              <w:rPr>
+                <w:rFonts w:ascii="Times New Roman" w:eastAsia="Times New Roman" w:hAnsi="Times New Roman" w:cs="Times New Roman"/>
+                <w:kern w:val="0"/>
+                <w:sz w:val="24"/>
+                <w:szCs w:val="24"/>
+                <w14:ligatures w14:val="none"/>
+              </w:rPr>
+            </w:pPr>
+            <w:r>
+              <w:rPr>
+                <w:rFonts w:ascii="Arial" w:eastAsia="Times New Roman" w:hAnsi="Arial" w:cs="Arial"/>
+                <w:color w:val="000000"/>
+                <w:kern w:val="0"/>
+                <w14:ligatures w14:val="none"/>
+              </w:rPr>
+              <w:t>Área de login</w:t>
+            </w:r>
+          </w:p>
+        </w:tc>
+        <w:tc>
+          <w:tcPr>
+            <w:tcW w:w="0" w:type="auto"/>
+            <w:tcBorders>
+              <w:top w:val="single" w:sz="8" w:space="0" w:color="000000"/>
+              <w:left w:val="single" w:sz="8" w:space="0" w:color="000000"/>
+              <w:bottom w:val="single" w:sz="8" w:space="0" w:color="000000"/>
+              <w:right w:val="single" w:sz="8" w:space="0" w:color="000000"/>
+            </w:tcBorders>
+            <w:tcMar>
+              <w:top w:w="100" w:type="dxa"/>
+              <w:left w:w="100" w:type="dxa"/>
+              <w:bottom w:w="100" w:type="dxa"/>
+              <w:right w:w="100" w:type="dxa"/>
+            </w:tcMar>
+            <w:hideMark/>
+          </w:tcPr>
+          <w:p>
+            <w:pPr>
+              <w:spacing w:after="0" w:line="240" w:lineRule="auto"/>
+              <w:rPr>
+                <w:rFonts w:ascii="Times New Roman" w:eastAsia="Times New Roman" w:hAnsi="Times New Roman" w:cs="Times New Roman"/>
+                <w:kern w:val="0"/>
+                <w:sz w:val="24"/>
+                <w:szCs w:val="24"/>
+                <w14:ligatures w14:val="none"/>
+              </w:rPr>
+            </w:pPr>
+            <w:proofErr w:type="spellStart"/>
+            <w:r>
+              <w:rPr>
+                <w:rFonts w:ascii="Arial" w:eastAsia="Times New Roman" w:hAnsi="Arial" w:cs="Arial"/>
+                <w:color w:val="000000"/>
+                <w:kern w:val="0"/>
+                <w14:ligatures w14:val="none"/>
+              </w:rPr>
+              <w:t>Àrea</w:t>
+            </w:r>
+            <w:proofErr w:type="spellEnd"/>
+            <w:r>
+              <w:rPr>
+                <w:rFonts w:ascii="Arial" w:eastAsia="Times New Roman" w:hAnsi="Arial" w:cs="Arial"/>
+                <w:color w:val="000000"/>
+                <w:kern w:val="0"/>
+                <w14:ligatures w14:val="none"/>
+              </w:rPr>
+              <w:t xml:space="preserve"> de login com autenticação de usuário e senha</w:t>
+            </w:r>
+          </w:p>
+        </w:tc>
+        <w:tc>
+          <w:tcPr>
+            <w:tcW w:w="0" w:type="auto"/>
+            <w:tcBorders>
+              <w:top w:val="single" w:sz="8" w:space="0" w:color="000000"/>
+              <w:left w:val="single" w:sz="8" w:space="0" w:color="000000"/>
+              <w:bottom w:val="single" w:sz="8" w:space="0" w:color="000000"/>
+              <w:right w:val="single" w:sz="8" w:space="0" w:color="000000"/>
+            </w:tcBorders>
+            <w:tcMar>
+              <w:top w:w="100" w:type="dxa"/>
+              <w:left w:w="100" w:type="dxa"/>
+              <w:bottom w:w="100" w:type="dxa"/>
+              <w:right w:w="100" w:type="dxa"/>
+            </w:tcMar>
+            <w:hideMark/>
+          </w:tcPr>
+          <w:p>
+            <w:pPr>
+              <w:spacing w:after="0" w:line="240" w:lineRule="auto"/>
+              <w:rPr>
+                <w:rFonts w:ascii="Times New Roman" w:eastAsia="Times New Roman" w:hAnsi="Times New Roman" w:cs="Times New Roman"/>
+                <w:kern w:val="0"/>
+                <w:sz w:val="24"/>
+                <w:szCs w:val="24"/>
+                <w14:ligatures w14:val="none"/>
+              </w:rPr>
+            </w:pPr>
+            <w:r>
+              <w:rPr>
+                <w:rFonts w:ascii="Arial" w:eastAsia="Times New Roman" w:hAnsi="Arial" w:cs="Arial"/>
+                <w:color w:val="000000"/>
+                <w:kern w:val="0"/>
+                <w14:ligatures w14:val="none"/>
+              </w:rPr>
+              <w:t>Essencial </w:t>
+            </w:r>
+          </w:p>
+        </w:tc>
+      </w:tr>
+      <w:tr>
+        <w:tc>
+          <w:tcPr>
+            <w:tcW w:w="0" w:type="auto"/>
+            <w:tcBorders>
+              <w:top w:val="single" w:sz="8" w:space="0" w:color="000000"/>
+              <w:left w:val="single" w:sz="8" w:space="0" w:color="000000"/>
+              <w:bottom w:val="single" w:sz="8" w:space="0" w:color="000000"/>
+              <w:right w:val="single" w:sz="8" w:space="0" w:color="000000"/>
+            </w:tcBorders>
+            <w:tcMar>
+              <w:top w:w="100" w:type="dxa"/>
+              <w:left w:w="100" w:type="dxa"/>
+              <w:bottom w:w="100" w:type="dxa"/>
+              <w:right w:w="100" w:type="dxa"/>
+            </w:tcMar>
+            <w:hideMark/>
+          </w:tcPr>
+          <w:p>
+            <w:pPr>
+              <w:spacing w:after="0" w:line="240" w:lineRule="auto"/>
+              <w:rPr>
+                <w:rFonts w:ascii="Times New Roman" w:eastAsia="Times New Roman" w:hAnsi="Times New Roman" w:cs="Times New Roman"/>
+                <w:kern w:val="0"/>
+                <w:sz w:val="24"/>
+                <w:szCs w:val="24"/>
+                <w14:ligatures w14:val="none"/>
+              </w:rPr>
+            </w:pPr>
+            <w:r>
+              <w:rPr>
+                <w:rFonts w:ascii="Arial" w:eastAsia="Times New Roman" w:hAnsi="Arial" w:cs="Arial"/>
+                <w:color w:val="000000"/>
+                <w:kern w:val="0"/>
+                <w14:ligatures w14:val="none"/>
+              </w:rPr>
+              <w:t>Calculadora financeira</w:t>
+            </w:r>
+          </w:p>
+        </w:tc>
+        <w:tc>
+          <w:tcPr>
+            <w:tcW w:w="0" w:type="auto"/>
+            <w:tcBorders>
+              <w:top w:val="single" w:sz="8" w:space="0" w:color="000000"/>
+              <w:left w:val="single" w:sz="8" w:space="0" w:color="000000"/>
+              <w:bottom w:val="single" w:sz="8" w:space="0" w:color="000000"/>
+              <w:right w:val="single" w:sz="8" w:space="0" w:color="000000"/>
+            </w:tcBorders>
+            <w:tcMar>
+              <w:top w:w="100" w:type="dxa"/>
+              <w:left w:w="100" w:type="dxa"/>
+              <w:bottom w:w="100" w:type="dxa"/>
+              <w:right w:w="100" w:type="dxa"/>
+            </w:tcMar>
+            <w:hideMark/>
+          </w:tcPr>
+          <w:p>
+            <w:pPr>
+              <w:spacing w:after="0" w:line="240" w:lineRule="auto"/>
+              <w:rPr>
+                <w:rFonts w:ascii="Times New Roman" w:eastAsia="Times New Roman" w:hAnsi="Times New Roman" w:cs="Times New Roman"/>
+                <w:kern w:val="0"/>
+                <w:sz w:val="24"/>
+                <w:szCs w:val="24"/>
+                <w14:ligatures w14:val="none"/>
+              </w:rPr>
+            </w:pPr>
+            <w:r>
+              <w:rPr>
+                <w:rFonts w:ascii="Arial" w:eastAsia="Times New Roman" w:hAnsi="Arial" w:cs="Arial"/>
+                <w:color w:val="000000"/>
+                <w:kern w:val="0"/>
+                <w14:ligatures w14:val="none"/>
+              </w:rPr>
+              <w:t>Calculadora financeira para calcular perdas e lucros </w:t>
+            </w:r>
+          </w:p>
+        </w:tc>
+        <w:tc>
+          <w:tcPr>
+            <w:tcW w:w="0" w:type="auto"/>
+            <w:tcBorders>
+              <w:top w:val="single" w:sz="8" w:space="0" w:color="000000"/>
+              <w:left w:val="single" w:sz="8" w:space="0" w:color="000000"/>
+              <w:bottom w:val="single" w:sz="8" w:space="0" w:color="000000"/>
+              <w:right w:val="single" w:sz="8" w:space="0" w:color="000000"/>
+            </w:tcBorders>
+            <w:tcMar>
+              <w:top w:w="100" w:type="dxa"/>
+              <w:left w:w="100" w:type="dxa"/>
+              <w:bottom w:w="100" w:type="dxa"/>
+              <w:right w:w="100" w:type="dxa"/>
+            </w:tcMar>
+            <w:hideMark/>
+          </w:tcPr>
+          <w:p>
+            <w:pPr>
+              <w:spacing w:after="0" w:line="240" w:lineRule="auto"/>
+              <w:rPr>
+                <w:rFonts w:ascii="Times New Roman" w:eastAsia="Times New Roman" w:hAnsi="Times New Roman" w:cs="Times New Roman"/>
+                <w:kern w:val="0"/>
+                <w:sz w:val="24"/>
+                <w:szCs w:val="24"/>
+                <w14:ligatures w14:val="none"/>
+              </w:rPr>
+            </w:pPr>
+            <w:r>
+              <w:rPr>
+                <w:rFonts w:ascii="Arial" w:eastAsia="Times New Roman" w:hAnsi="Arial" w:cs="Arial"/>
+                <w:color w:val="000000"/>
+                <w:kern w:val="0"/>
+                <w14:ligatures w14:val="none"/>
+              </w:rPr>
+              <w:t>Essencial </w:t>
+            </w:r>
+          </w:p>
+        </w:tc>
+      </w:tr>
+      <w:tr>
+        <w:tc>
+          <w:tcPr>
+            <w:tcW w:w="0" w:type="auto"/>
+            <w:tcBorders>
+              <w:top w:val="single" w:sz="8" w:space="0" w:color="000000"/>
+              <w:left w:val="single" w:sz="8" w:space="0" w:color="000000"/>
+              <w:bottom w:val="single" w:sz="8" w:space="0" w:color="000000"/>
+              <w:right w:val="single" w:sz="8" w:space="0" w:color="000000"/>
+            </w:tcBorders>
+            <w:tcMar>
+              <w:top w:w="100" w:type="dxa"/>
+              <w:left w:w="100" w:type="dxa"/>
+              <w:bottom w:w="100" w:type="dxa"/>
+              <w:right w:w="100" w:type="dxa"/>
+            </w:tcMar>
+            <w:hideMark/>
+          </w:tcPr>
+          <w:p>
+            <w:pPr>
+              <w:spacing w:after="0" w:line="240" w:lineRule="auto"/>
+              <w:rPr>
+                <w:rFonts w:ascii="Times New Roman" w:eastAsia="Times New Roman" w:hAnsi="Times New Roman" w:cs="Times New Roman"/>
+                <w:kern w:val="0"/>
+                <w:sz w:val="24"/>
+                <w:szCs w:val="24"/>
+                <w14:ligatures w14:val="none"/>
+              </w:rPr>
+            </w:pPr>
+            <w:r>
+              <w:rPr>
+                <w:rFonts w:ascii="Arial" w:eastAsia="Times New Roman" w:hAnsi="Arial" w:cs="Arial"/>
+                <w:color w:val="000000"/>
+                <w:kern w:val="0"/>
+                <w14:ligatures w14:val="none"/>
+              </w:rPr>
+              <w:t>Tabela cogumelos</w:t>
+            </w:r>
+          </w:p>
+        </w:tc>
+        <w:tc>
+          <w:tcPr>
+            <w:tcW w:w="0" w:type="auto"/>
+            <w:tcBorders>
+              <w:top w:val="single" w:sz="8" w:space="0" w:color="000000"/>
+              <w:left w:val="single" w:sz="8" w:space="0" w:color="000000"/>
+              <w:bottom w:val="single" w:sz="8" w:space="0" w:color="000000"/>
+              <w:right w:val="single" w:sz="8" w:space="0" w:color="000000"/>
+            </w:tcBorders>
+            <w:tcMar>
+              <w:top w:w="100" w:type="dxa"/>
+              <w:left w:w="100" w:type="dxa"/>
+              <w:bottom w:w="100" w:type="dxa"/>
+              <w:right w:w="100" w:type="dxa"/>
+            </w:tcMar>
+            <w:hideMark/>
+          </w:tcPr>
+          <w:p>
+            <w:pPr>
+              <w:spacing w:after="0" w:line="240" w:lineRule="auto"/>
+              <w:rPr>
+                <w:rFonts w:ascii="Times New Roman" w:eastAsia="Times New Roman" w:hAnsi="Times New Roman" w:cs="Times New Roman"/>
+                <w:kern w:val="0"/>
+                <w:sz w:val="24"/>
+                <w:szCs w:val="24"/>
+                <w14:ligatures w14:val="none"/>
+              </w:rPr>
+            </w:pPr>
+            <w:r>
+              <w:rPr>
+                <w:rFonts w:ascii="Arial" w:eastAsia="Times New Roman" w:hAnsi="Arial" w:cs="Arial"/>
+                <w:color w:val="000000"/>
+                <w:kern w:val="0"/>
+                <w14:ligatures w14:val="none"/>
+              </w:rPr>
+              <w:t>Tabela umidade e temperatura ideais para cultivo de cada espécie de cogumelo</w:t>
+            </w:r>
+          </w:p>
+        </w:tc>
+        <w:tc>
+          <w:tcPr>
+            <w:tcW w:w="0" w:type="auto"/>
+            <w:tcBorders>
+              <w:top w:val="single" w:sz="8" w:space="0" w:color="000000"/>
+              <w:left w:val="single" w:sz="8" w:space="0" w:color="000000"/>
+              <w:bottom w:val="single" w:sz="8" w:space="0" w:color="000000"/>
+              <w:right w:val="single" w:sz="8" w:space="0" w:color="000000"/>
+            </w:tcBorders>
+            <w:tcMar>
+              <w:top w:w="100" w:type="dxa"/>
+              <w:left w:w="100" w:type="dxa"/>
+              <w:bottom w:w="100" w:type="dxa"/>
+              <w:right w:w="100" w:type="dxa"/>
+            </w:tcMar>
+            <w:hideMark/>
+          </w:tcPr>
+          <w:p>
+            <w:pPr>
+              <w:spacing w:after="0" w:line="240" w:lineRule="auto"/>
+              <w:rPr>
+                <w:rFonts w:ascii="Times New Roman" w:eastAsia="Times New Roman" w:hAnsi="Times New Roman" w:cs="Times New Roman"/>
+                <w:kern w:val="0"/>
+                <w:sz w:val="24"/>
+                <w:szCs w:val="24"/>
+                <w14:ligatures w14:val="none"/>
+              </w:rPr>
+            </w:pPr>
+            <w:r>
+              <w:rPr>
+                <w:rFonts w:ascii="Arial" w:eastAsia="Times New Roman" w:hAnsi="Arial" w:cs="Arial"/>
+                <w:color w:val="000000"/>
+                <w:kern w:val="0"/>
+                <w14:ligatures w14:val="none"/>
+              </w:rPr>
+              <w:t>Importante</w:t>
+            </w:r>
+          </w:p>
+        </w:tc>
+      </w:tr>
+      <w:tr>
+        <w:tc>
+          <w:tcPr>
+            <w:tcW w:w="0" w:type="auto"/>
+            <w:tcBorders>
+              <w:top w:val="single" w:sz="8" w:space="0" w:color="000000"/>
+              <w:left w:val="single" w:sz="8" w:space="0" w:color="000000"/>
+              <w:bottom w:val="single" w:sz="8" w:space="0" w:color="000000"/>
+              <w:right w:val="single" w:sz="8" w:space="0" w:color="000000"/>
+            </w:tcBorders>
+            <w:tcMar>
+              <w:top w:w="100" w:type="dxa"/>
+              <w:left w:w="100" w:type="dxa"/>
+              <w:bottom w:w="100" w:type="dxa"/>
+              <w:right w:w="100" w:type="dxa"/>
+            </w:tcMar>
+            <w:hideMark/>
+          </w:tcPr>
+          <w:p>
+            <w:pPr>
+              <w:spacing w:after="0" w:line="240" w:lineRule="auto"/>
+              <w:rPr>
+                <w:rFonts w:ascii="Times New Roman" w:eastAsia="Times New Roman" w:hAnsi="Times New Roman" w:cs="Times New Roman"/>
+                <w:kern w:val="0"/>
+                <w:sz w:val="24"/>
+                <w:szCs w:val="24"/>
+                <w14:ligatures w14:val="none"/>
+              </w:rPr>
+            </w:pPr>
+            <w:r>
+              <w:rPr>
+                <w:rFonts w:ascii="Arial" w:eastAsia="Times New Roman" w:hAnsi="Arial" w:cs="Arial"/>
+                <w:color w:val="000000"/>
+                <w:kern w:val="0"/>
+                <w14:ligatures w14:val="none"/>
+              </w:rPr>
+              <w:t>Sistema de aviso</w:t>
+            </w:r>
+          </w:p>
+        </w:tc>
+        <w:tc>
+          <w:tcPr>
+            <w:tcW w:w="0" w:type="auto"/>
+            <w:tcBorders>
+              <w:top w:val="single" w:sz="8" w:space="0" w:color="000000"/>
+              <w:left w:val="single" w:sz="8" w:space="0" w:color="000000"/>
+              <w:bottom w:val="single" w:sz="8" w:space="0" w:color="000000"/>
+              <w:right w:val="single" w:sz="8" w:space="0" w:color="000000"/>
+            </w:tcBorders>
+            <w:tcMar>
+              <w:top w:w="100" w:type="dxa"/>
+              <w:left w:w="100" w:type="dxa"/>
+              <w:bottom w:w="100" w:type="dxa"/>
+              <w:right w:w="100" w:type="dxa"/>
+            </w:tcMar>
+            <w:hideMark/>
+          </w:tcPr>
+          <w:p>
+            <w:pPr>
+              <w:spacing w:after="0" w:line="240" w:lineRule="auto"/>
+              <w:rPr>
+                <w:rFonts w:ascii="Times New Roman" w:eastAsia="Times New Roman" w:hAnsi="Times New Roman" w:cs="Times New Roman"/>
+                <w:kern w:val="0"/>
+                <w:sz w:val="24"/>
+                <w:szCs w:val="24"/>
+                <w14:ligatures w14:val="none"/>
+              </w:rPr>
+            </w:pPr>
+            <w:r>
+              <w:rPr>
+                <w:rFonts w:ascii="Arial" w:eastAsia="Times New Roman" w:hAnsi="Arial" w:cs="Arial"/>
+                <w:color w:val="000000"/>
+                <w:kern w:val="0"/>
+                <w14:ligatures w14:val="none"/>
+              </w:rPr>
+              <w:t>Sistema de avisos sobre a temperatura e umidade do local para controle</w:t>
+            </w:r>
+          </w:p>
+        </w:tc>
+        <w:tc>
+          <w:tcPr>
+            <w:tcW w:w="0" w:type="auto"/>
+            <w:tcBorders>
+              <w:top w:val="single" w:sz="8" w:space="0" w:color="000000"/>
+              <w:left w:val="single" w:sz="8" w:space="0" w:color="000000"/>
+              <w:bottom w:val="single" w:sz="8" w:space="0" w:color="000000"/>
+              <w:right w:val="single" w:sz="8" w:space="0" w:color="000000"/>
+            </w:tcBorders>
+            <w:tcMar>
+              <w:top w:w="100" w:type="dxa"/>
+              <w:left w:w="100" w:type="dxa"/>
+              <w:bottom w:w="100" w:type="dxa"/>
+              <w:right w:w="100" w:type="dxa"/>
+            </w:tcMar>
+            <w:hideMark/>
+          </w:tcPr>
+          <w:p>
+            <w:pPr>
+              <w:spacing w:after="0" w:line="240" w:lineRule="auto"/>
+              <w:rPr>
+                <w:rFonts w:ascii="Times New Roman" w:eastAsia="Times New Roman" w:hAnsi="Times New Roman" w:cs="Times New Roman"/>
+                <w:kern w:val="0"/>
+                <w:sz w:val="24"/>
+                <w:szCs w:val="24"/>
+                <w14:ligatures w14:val="none"/>
+              </w:rPr>
+            </w:pPr>
+            <w:r>
+              <w:rPr>
+                <w:rFonts w:ascii="Arial" w:eastAsia="Times New Roman" w:hAnsi="Arial" w:cs="Arial"/>
+                <w:color w:val="000000"/>
+                <w:kern w:val="0"/>
+                <w14:ligatures w14:val="none"/>
+              </w:rPr>
+              <w:t>Importante </w:t>
+            </w:r>
+          </w:p>
+        </w:tc>
+      </w:tr>
+      <w:tr>
+        <w:tc>
+          <w:tcPr>
+            <w:tcW w:w="0" w:type="auto"/>
+            <w:tcBorders>
+              <w:top w:val="single" w:sz="8" w:space="0" w:color="000000"/>
+              <w:left w:val="single" w:sz="8" w:space="0" w:color="000000"/>
+              <w:bottom w:val="single" w:sz="8" w:space="0" w:color="000000"/>
+              <w:right w:val="single" w:sz="8" w:space="0" w:color="000000"/>
+            </w:tcBorders>
+            <w:tcMar>
+              <w:top w:w="100" w:type="dxa"/>
+              <w:left w:w="100" w:type="dxa"/>
+              <w:bottom w:w="100" w:type="dxa"/>
+              <w:right w:w="100" w:type="dxa"/>
+            </w:tcMar>
+            <w:hideMark/>
+          </w:tcPr>
+          <w:p>
+            <w:pPr>
+              <w:spacing w:after="0" w:line="240" w:lineRule="auto"/>
+              <w:rPr>
+                <w:rFonts w:ascii="Times New Roman" w:eastAsia="Times New Roman" w:hAnsi="Times New Roman" w:cs="Times New Roman"/>
+                <w:kern w:val="0"/>
+                <w:sz w:val="24"/>
+                <w:szCs w:val="24"/>
+                <w14:ligatures w14:val="none"/>
+              </w:rPr>
+            </w:pPr>
+            <w:r>
+              <w:rPr>
+                <w:rFonts w:ascii="Arial" w:eastAsia="Times New Roman" w:hAnsi="Arial" w:cs="Arial"/>
+                <w:color w:val="000000"/>
+                <w:kern w:val="0"/>
+                <w14:ligatures w14:val="none"/>
+              </w:rPr>
+              <w:t>Gráficos</w:t>
+            </w:r>
+          </w:p>
+        </w:tc>
+        <w:tc>
+          <w:tcPr>
+            <w:tcW w:w="0" w:type="auto"/>
+            <w:tcBorders>
+              <w:top w:val="single" w:sz="8" w:space="0" w:color="000000"/>
+              <w:left w:val="single" w:sz="8" w:space="0" w:color="000000"/>
+              <w:bottom w:val="single" w:sz="8" w:space="0" w:color="000000"/>
+              <w:right w:val="single" w:sz="8" w:space="0" w:color="000000"/>
+            </w:tcBorders>
+            <w:tcMar>
+              <w:top w:w="100" w:type="dxa"/>
+              <w:left w:w="100" w:type="dxa"/>
+              <w:bottom w:w="100" w:type="dxa"/>
+              <w:right w:w="100" w:type="dxa"/>
+            </w:tcMar>
+            <w:hideMark/>
+          </w:tcPr>
+          <w:p>
+            <w:pPr>
+              <w:spacing w:after="0" w:line="240" w:lineRule="auto"/>
+              <w:rPr>
+                <w:rFonts w:ascii="Times New Roman" w:eastAsia="Times New Roman" w:hAnsi="Times New Roman" w:cs="Times New Roman"/>
+                <w:kern w:val="0"/>
+                <w:sz w:val="24"/>
+                <w:szCs w:val="24"/>
+                <w14:ligatures w14:val="none"/>
+              </w:rPr>
+            </w:pPr>
+            <w:r>
+              <w:rPr>
+                <w:rFonts w:ascii="Arial" w:eastAsia="Times New Roman" w:hAnsi="Arial" w:cs="Arial"/>
+                <w:color w:val="000000"/>
+                <w:kern w:val="0"/>
+                <w14:ligatures w14:val="none"/>
+              </w:rPr>
+              <w:t>Gráficos de temperatura e umidade dentro do cultivo</w:t>
+            </w:r>
+          </w:p>
+        </w:tc>
+        <w:tc>
+          <w:tcPr>
+            <w:tcW w:w="0" w:type="auto"/>
+            <w:tcBorders>
+              <w:top w:val="single" w:sz="8" w:space="0" w:color="000000"/>
+              <w:left w:val="single" w:sz="8" w:space="0" w:color="000000"/>
+              <w:bottom w:val="single" w:sz="8" w:space="0" w:color="000000"/>
+              <w:right w:val="single" w:sz="8" w:space="0" w:color="000000"/>
+            </w:tcBorders>
+            <w:tcMar>
+              <w:top w:w="100" w:type="dxa"/>
+              <w:left w:w="100" w:type="dxa"/>
+              <w:bottom w:w="100" w:type="dxa"/>
+              <w:right w:w="100" w:type="dxa"/>
+            </w:tcMar>
+            <w:hideMark/>
+          </w:tcPr>
+          <w:p>
+            <w:pPr>
+              <w:spacing w:after="0" w:line="240" w:lineRule="auto"/>
+              <w:rPr>
+                <w:rFonts w:ascii="Times New Roman" w:eastAsia="Times New Roman" w:hAnsi="Times New Roman" w:cs="Times New Roman"/>
+                <w:kern w:val="0"/>
+                <w:sz w:val="24"/>
+                <w:szCs w:val="24"/>
+                <w14:ligatures w14:val="none"/>
+              </w:rPr>
+            </w:pPr>
+            <w:r>
+              <w:rPr>
+                <w:rFonts w:ascii="Arial" w:eastAsia="Times New Roman" w:hAnsi="Arial" w:cs="Arial"/>
+                <w:color w:val="000000"/>
+                <w:kern w:val="0"/>
+                <w14:ligatures w14:val="none"/>
+              </w:rPr>
+              <w:t>Essencial</w:t>
+            </w:r>
+          </w:p>
+        </w:tc>
+      </w:tr>
+      <w:tr>
+        <w:tc>
+          <w:tcPr>
+            <w:tcW w:w="0" w:type="auto"/>
+            <w:tcBorders>
+              <w:top w:val="single" w:sz="8" w:space="0" w:color="000000"/>
+              <w:left w:val="single" w:sz="8" w:space="0" w:color="000000"/>
+              <w:bottom w:val="single" w:sz="8" w:space="0" w:color="000000"/>
+              <w:right w:val="single" w:sz="8" w:space="0" w:color="000000"/>
+            </w:tcBorders>
+            <w:tcMar>
+              <w:top w:w="100" w:type="dxa"/>
+              <w:left w:w="100" w:type="dxa"/>
+              <w:bottom w:w="100" w:type="dxa"/>
+              <w:right w:w="100" w:type="dxa"/>
+            </w:tcMar>
+            <w:hideMark/>
+          </w:tcPr>
+          <w:p>
+            <w:pPr>
+              <w:spacing w:after="0" w:line="240" w:lineRule="auto"/>
+              <w:rPr>
+                <w:rFonts w:ascii="Times New Roman" w:eastAsia="Times New Roman" w:hAnsi="Times New Roman" w:cs="Times New Roman"/>
+                <w:kern w:val="0"/>
+                <w:sz w:val="24"/>
+                <w:szCs w:val="24"/>
+                <w14:ligatures w14:val="none"/>
+              </w:rPr>
+            </w:pPr>
+            <w:r>
+              <w:rPr>
+                <w:rFonts w:ascii="Arial" w:eastAsia="Times New Roman" w:hAnsi="Arial" w:cs="Arial"/>
+                <w:color w:val="000000"/>
+                <w:kern w:val="0"/>
+                <w14:ligatures w14:val="none"/>
+              </w:rPr>
+              <w:t>Manual de instalação</w:t>
+            </w:r>
+          </w:p>
+        </w:tc>
+        <w:tc>
+          <w:tcPr>
+            <w:tcW w:w="0" w:type="auto"/>
+            <w:tcBorders>
+              <w:top w:val="single" w:sz="8" w:space="0" w:color="000000"/>
+              <w:left w:val="single" w:sz="8" w:space="0" w:color="000000"/>
+              <w:bottom w:val="single" w:sz="8" w:space="0" w:color="000000"/>
+              <w:right w:val="single" w:sz="8" w:space="0" w:color="000000"/>
+            </w:tcBorders>
+            <w:tcMar>
+              <w:top w:w="100" w:type="dxa"/>
+              <w:left w:w="100" w:type="dxa"/>
+              <w:bottom w:w="100" w:type="dxa"/>
+              <w:right w:w="100" w:type="dxa"/>
+            </w:tcMar>
+            <w:hideMark/>
+          </w:tcPr>
+          <w:p>
+            <w:pPr>
+              <w:spacing w:after="0" w:line="240" w:lineRule="auto"/>
+              <w:rPr>
+                <w:rFonts w:ascii="Times New Roman" w:eastAsia="Times New Roman" w:hAnsi="Times New Roman" w:cs="Times New Roman"/>
+                <w:kern w:val="0"/>
+                <w:sz w:val="24"/>
+                <w:szCs w:val="24"/>
+                <w14:ligatures w14:val="none"/>
+              </w:rPr>
+            </w:pPr>
+            <w:r>
+              <w:rPr>
+                <w:rFonts w:ascii="Arial" w:eastAsia="Times New Roman" w:hAnsi="Arial" w:cs="Arial"/>
+                <w:color w:val="000000"/>
+                <w:kern w:val="0"/>
+                <w14:ligatures w14:val="none"/>
+              </w:rPr>
+              <w:t>Manual para instalação e utilização do sistema</w:t>
+            </w:r>
+          </w:p>
+        </w:tc>
+        <w:tc>
+          <w:tcPr>
+            <w:tcW w:w="0" w:type="auto"/>
+            <w:tcBorders>
+              <w:top w:val="single" w:sz="8" w:space="0" w:color="000000"/>
+              <w:left w:val="single" w:sz="8" w:space="0" w:color="000000"/>
+              <w:bottom w:val="single" w:sz="8" w:space="0" w:color="000000"/>
+              <w:right w:val="single" w:sz="8" w:space="0" w:color="000000"/>
+            </w:tcBorders>
+            <w:tcMar>
+              <w:top w:w="100" w:type="dxa"/>
+              <w:left w:w="100" w:type="dxa"/>
+              <w:bottom w:w="100" w:type="dxa"/>
+              <w:right w:w="100" w:type="dxa"/>
+            </w:tcMar>
+            <w:hideMark/>
+          </w:tcPr>
+          <w:p>
+            <w:pPr>
+              <w:spacing w:after="0" w:line="240" w:lineRule="auto"/>
+              <w:rPr>
+                <w:rFonts w:ascii="Times New Roman" w:eastAsia="Times New Roman" w:hAnsi="Times New Roman" w:cs="Times New Roman"/>
+                <w:kern w:val="0"/>
+                <w:sz w:val="24"/>
+                <w:szCs w:val="24"/>
+                <w14:ligatures w14:val="none"/>
+              </w:rPr>
+            </w:pPr>
+            <w:r>
+              <w:rPr>
+                <w:rFonts w:ascii="Arial" w:eastAsia="Times New Roman" w:hAnsi="Arial" w:cs="Arial"/>
+                <w:color w:val="000000"/>
+                <w:kern w:val="0"/>
+                <w14:ligatures w14:val="none"/>
+              </w:rPr>
+              <w:t>Essencial</w:t>
+            </w:r>
+          </w:p>
+        </w:tc>
+      </w:tr>
+    </w:tbl>
+    <w:p>
+      <w:pPr>
+        <w:rPr>
+          <w:rFonts w:ascii="Arial" w:eastAsia="Arial" w:hAnsi="Arial" w:cs="Arial"/>
+        </w:rPr>
+      </w:pPr>
     </w:p>
     <w:p>
       <w:pPr>
@@ -2897,7 +3931,6 @@
         <w:t xml:space="preserve">Especificação do </w:t>
       </w:r>
       <w:proofErr w:type="spellStart"/>
-      <w:proofErr w:type="gramStart"/>
       <w:r>
         <w:rPr>
           <w:rFonts w:ascii="Arial" w:eastAsia="Arial" w:hAnsi="Arial" w:cs="Arial"/>
@@ -2921,14 +3954,7 @@
         <w:rPr>
           <w:rFonts w:ascii="Arial" w:eastAsia="Arial" w:hAnsi="Arial" w:cs="Arial"/>
         </w:rPr>
-        <w:t>82</w:t>
-      </w:r>
-      <w:proofErr w:type="gramEnd"/>
-      <w:r>
-        <w:rPr>
-          <w:rFonts w:ascii="Arial" w:eastAsia="Arial" w:hAnsi="Arial" w:cs="Arial"/>
-        </w:rPr>
-        <w:t xml:space="preserve"> dias </w:t>
+        <w:t xml:space="preserve">82 dias </w:t>
       </w:r>
     </w:p>
     <w:p>
@@ -2982,7 +4008,6 @@
         <w:rPr>
           <w:rFonts w:ascii="Arial" w:eastAsia="Arial" w:hAnsi="Arial" w:cs="Arial"/>
         </w:rPr>
-        <w:lastRenderedPageBreak/>
         <w:t xml:space="preserve">Teste integrado da solução de </w:t>
       </w:r>
       <w:proofErr w:type="spellStart"/>
@@ -5804,6 +6829,24 @@
       </w:tblBorders>
     </w:tblPr>
   </w:style>
+  <w:style w:type="paragraph" w:styleId="NormalWeb">
+    <w:name w:val="Normal (Web)"/>
+    <w:basedOn w:val="Normal"/>
+    <w:uiPriority w:val="99"/>
+    <w:semiHidden/>
+    <w:unhideWhenUsed/>
+    <w:rsid w:val="009E59A0"/>
+    <w:pPr>
+      <w:spacing w:before="100" w:beforeAutospacing="1" w:after="100" w:afterAutospacing="1" w:line="240" w:lineRule="auto"/>
+    </w:pPr>
+    <w:rPr>
+      <w:rFonts w:ascii="Times New Roman" w:eastAsia="Times New Roman" w:hAnsi="Times New Roman" w:cs="Times New Roman"/>
+      <w:kern w:val="0"/>
+      <w:sz w:val="24"/>
+      <w:szCs w:val="24"/>
+      <w14:ligatures w14:val="none"/>
+    </w:rPr>
+  </w:style>
 </w:styles>
 </file>
 
@@ -6103,6 +7146,21 @@
 </file>
 
 <file path=customXml/item1.xml><?xml version="1.0" encoding="utf-8"?>
+<?mso-contentType ?>
+<FormTemplates xmlns="http://schemas.microsoft.com/sharepoint/v3/contenttype/forms">
+  <Display>DocumentLibraryForm</Display>
+  <Edit>DocumentLibraryForm</Edit>
+  <New>DocumentLibraryForm</New>
+</FormTemplates>
+</file>
+
+<file path=customXml/item2.xml><?xml version="1.0" encoding="utf-8"?>
+<p:properties xmlns:p="http://schemas.microsoft.com/office/2006/metadata/properties" xmlns:xsi="http://www.w3.org/2001/XMLSchema-instance" xmlns:pc="http://schemas.microsoft.com/office/infopath/2007/PartnerControls">
+  <documentManagement/>
+</p:properties>
+</file>
+
+<file path=customXml/item3.xml><?xml version="1.0" encoding="utf-8"?>
 <ct:contentTypeSchema xmlns:ct="http://schemas.microsoft.com/office/2006/metadata/contentType" xmlns:ma="http://schemas.microsoft.com/office/2006/metadata/properties/metaAttributes" ct:_="" ma:_="" ma:contentTypeName="Document" ma:contentTypeID="0x010100678EE90E01C1554D81095FA0DFA567B7" ma:contentTypeVersion="4" ma:contentTypeDescription="Create a new document." ma:contentTypeScope="" ma:versionID="b5e4d159f2799e5a7ffefe0c4684b7b6">
   <xsd:schema xmlns:xsd="http://www.w3.org/2001/XMLSchema" xmlns:xs="http://www.w3.org/2001/XMLSchema" xmlns:p="http://schemas.microsoft.com/office/2006/metadata/properties" xmlns:ns3="3e7a52f9-5c66-44a9-86f3-38766607b952" targetNamespace="http://schemas.microsoft.com/office/2006/metadata/properties" ma:root="true" ma:fieldsID="0ba955234582f47baf3460dbeaf990eb" ns3:_="">
     <xsd:import namespace="3e7a52f9-5c66-44a9-86f3-38766607b952"/>
@@ -6246,22 +7304,24 @@
 </ct:contentTypeSchema>
 </file>
 
-<file path=customXml/item2.xml><?xml version="1.0" encoding="utf-8"?>
-<p:properties xmlns:p="http://schemas.microsoft.com/office/2006/metadata/properties" xmlns:xsi="http://www.w3.org/2001/XMLSchema-instance" xmlns:pc="http://schemas.microsoft.com/office/infopath/2007/PartnerControls">
-  <documentManagement/>
-</p:properties>
+<file path=customXml/itemProps1.xml><?xml version="1.0" encoding="utf-8"?>
+<ds:datastoreItem xmlns:ds="http://schemas.openxmlformats.org/officeDocument/2006/customXml" ds:itemID="{DBC22F75-DBF6-4099-A066-E1EA73642E58}">
+  <ds:schemaRefs>
+    <ds:schemaRef ds:uri="http://schemas.microsoft.com/sharepoint/v3/contenttype/forms"/>
+  </ds:schemaRefs>
+</ds:datastoreItem>
 </file>
 
-<file path=customXml/item3.xml><?xml version="1.0" encoding="utf-8"?>
-<?mso-contentType ?>
-<FormTemplates xmlns="http://schemas.microsoft.com/sharepoint/v3/contenttype/forms">
-  <Display>DocumentLibraryForm</Display>
-  <Edit>DocumentLibraryForm</Edit>
-  <New>DocumentLibraryForm</New>
-</FormTemplates>
+<file path=customXml/itemProps2.xml><?xml version="1.0" encoding="utf-8"?>
+<ds:datastoreItem xmlns:ds="http://schemas.openxmlformats.org/officeDocument/2006/customXml" ds:itemID="{D237A9DC-A658-45AC-A8A5-E3E99C8C9D05}">
+  <ds:schemaRefs>
+    <ds:schemaRef ds:uri="http://schemas.microsoft.com/office/2006/metadata/properties"/>
+    <ds:schemaRef ds:uri="http://schemas.microsoft.com/office/infopath/2007/PartnerControls"/>
+  </ds:schemaRefs>
+</ds:datastoreItem>
 </file>
 
-<file path=customXml/itemProps1.xml><?xml version="1.0" encoding="utf-8"?>
+<file path=customXml/itemProps3.xml><?xml version="1.0" encoding="utf-8"?>
 <ds:datastoreItem xmlns:ds="http://schemas.openxmlformats.org/officeDocument/2006/customXml" ds:itemID="{350A4AEC-D519-467F-A9E5-E9AC886002D5}">
   <ds:schemaRefs>
     <ds:schemaRef ds:uri="http://schemas.microsoft.com/office/2006/metadata/contentType"/>
@@ -6277,21 +7337,4 @@
     <ds:schemaRef ds:uri="http://schemas.microsoft.com/internal/obd"/>
   </ds:schemaRefs>
 </ds:datastoreItem>
-</file>
-
-<file path=customXml/itemProps2.xml><?xml version="1.0" encoding="utf-8"?>
-<ds:datastoreItem xmlns:ds="http://schemas.openxmlformats.org/officeDocument/2006/customXml" ds:itemID="{D237A9DC-A658-45AC-A8A5-E3E99C8C9D05}">
-  <ds:schemaRefs>
-    <ds:schemaRef ds:uri="http://schemas.microsoft.com/office/2006/metadata/properties"/>
-    <ds:schemaRef ds:uri="http://schemas.microsoft.com/office/infopath/2007/PartnerControls"/>
-  </ds:schemaRefs>
-</ds:datastoreItem>
-</file>
-
-<file path=customXml/itemProps3.xml><?xml version="1.0" encoding="utf-8"?>
-<ds:datastoreItem xmlns:ds="http://schemas.openxmlformats.org/officeDocument/2006/customXml" ds:itemID="{DBC22F75-DBF6-4099-A066-E1EA73642E58}">
-  <ds:schemaRefs>
-    <ds:schemaRef ds:uri="http://schemas.microsoft.com/sharepoint/v3/contenttype/forms"/>
-  </ds:schemaRefs>
-</ds:datastoreItem>
 </file>
</xml_diff>

<commit_message>
Adicionando riscos e restrições - José Vitor e Eduardo
</commit_message>
<xml_diff>
--- a/fungos.docx
+++ b/fungos.docx
@@ -4086,8 +4086,18 @@
       <w:pPr>
         <w:rPr>
           <w:rFonts w:ascii="Arial" w:hAnsi="Arial" w:eastAsia="Arial" w:cs="Arial"/>
-          <w:b/>
-          <w:bCs/>
+          <w:b w:val="1"/>
+          <w:bCs w:val="1"/>
+        </w:rPr>
+      </w:pPr>
+    </w:p>
+    <w:p>
+      <w:pPr>
+        <w:pStyle w:val="Normal"/>
+        <w:rPr>
+          <w:rFonts w:ascii="Arial" w:hAnsi="Arial" w:eastAsia="Arial" w:cs="Arial"/>
+          <w:b w:val="1"/>
+          <w:bCs w:val="1"/>
         </w:rPr>
       </w:pPr>
     </w:p>
@@ -4447,6 +4457,291 @@
       <w:pPr>
         <w:rPr>
           <w:rFonts w:ascii="Arial" w:hAnsi="Arial" w:eastAsia="Arial" w:cs="Arial"/>
+          <w:b w:val="1"/>
+          <w:bCs w:val="1"/>
+        </w:rPr>
+      </w:pPr>
+      <w:r>
+        <w:rPr>
+          <w:rFonts w:ascii="Arial" w:hAnsi="Arial" w:eastAsia="Arial" w:cs="Arial"/>
+          <w:b w:val="1"/>
+          <w:bCs w:val="1"/>
+        </w:rPr>
+        <w:t>Riscos e restrições:</w:t>
+      </w:r>
+      <w:r>
+        <w:rPr>
+          <w:rFonts w:ascii="Arial" w:hAnsi="Arial" w:eastAsia="Arial" w:cs="Arial"/>
+          <w:b w:val="1"/>
+          <w:bCs w:val="1"/>
+        </w:rPr>
+        <w:t xml:space="preserve"> </w:t>
+      </w:r>
+      <w:r>
+        <w:rPr>
+          <w:rFonts w:ascii="Arial" w:hAnsi="Arial" w:eastAsia="Arial" w:cs="Arial"/>
+          <w:b w:val="1"/>
+          <w:bCs w:val="1"/>
+          <w:color w:val="FF0000"/>
+        </w:rPr>
+        <w:t>(PODERÁ HAVER ALTERAÇÕES)</w:t>
+      </w:r>
+    </w:p>
+    <w:p>
+      <w:pPr>
+        <w:pStyle w:val="Normal"/>
+        <w:ind w:left="0"/>
+        <w:rPr>
+          <w:rFonts w:ascii="Arial" w:hAnsi="Arial" w:eastAsia="Arial" w:cs="Arial"/>
+          <w:sz w:val="24"/>
+          <w:szCs w:val="24"/>
+        </w:rPr>
+      </w:pPr>
+      <w:r>
+        <w:rPr>
+          <w:rFonts w:ascii="Arial" w:hAnsi="Arial" w:eastAsia="Arial" w:cs="Arial"/>
+          <w:sz w:val="24"/>
+          <w:szCs w:val="24"/>
+        </w:rPr>
+        <w:t>Restrições:</w:t>
+      </w:r>
+    </w:p>
+    <w:p>
+      <w:pPr>
+        <w:pStyle w:val="PargrafodaLista"/>
+        <w:numPr>
+          <w:ilvl w:val="0"/>
+          <w:numId w:val="17"/>
+        </w:numPr>
+        <w:rPr>
+          <w:rFonts w:ascii="Calibri" w:hAnsi="Calibri" w:eastAsia="游明朝" w:cs="Arial"/>
+          <w:noProof w:val="0"/>
+          <w:sz w:val="24"/>
+          <w:szCs w:val="24"/>
+          <w:lang w:val="pt-BR"/>
+        </w:rPr>
+      </w:pPr>
+      <w:r>
+        <w:rPr>
+          <w:rFonts w:ascii="Arial" w:hAnsi="Arial" w:eastAsia="Arial" w:cs="Arial"/>
+          <w:noProof w:val="0"/>
+          <w:sz w:val="24"/>
+          <w:szCs w:val="24"/>
+          <w:lang w:val="pt-BR"/>
+        </w:rPr>
+        <w:t>Não será fornecido a estrutura necessária para controle de temperatura, umidade e de luz.</w:t>
+      </w:r>
+    </w:p>
+    <w:p>
+      <w:pPr>
+        <w:pStyle w:val="PargrafodaLista"/>
+        <w:numPr>
+          <w:ilvl w:val="0"/>
+          <w:numId w:val="17"/>
+        </w:numPr>
+        <w:rPr>
+          <w:rFonts w:ascii="Calibri" w:hAnsi="Calibri" w:eastAsia="游明朝" w:cs="Arial"/>
+          <w:noProof w:val="0"/>
+          <w:sz w:val="24"/>
+          <w:szCs w:val="24"/>
+          <w:lang w:val="pt-BR"/>
+        </w:rPr>
+      </w:pPr>
+      <w:r>
+        <w:rPr>
+          <w:rFonts w:ascii="Arial" w:hAnsi="Arial" w:eastAsia="Arial" w:cs="Arial"/>
+          <w:noProof w:val="0"/>
+          <w:sz w:val="24"/>
+          <w:szCs w:val="24"/>
+          <w:lang w:val="pt-BR"/>
+        </w:rPr>
+        <w:t>Não será fornecido infra de rede.</w:t>
+      </w:r>
+    </w:p>
+    <w:p>
+      <w:pPr>
+        <w:pStyle w:val="PargrafodaLista"/>
+        <w:numPr>
+          <w:ilvl w:val="0"/>
+          <w:numId w:val="17"/>
+        </w:numPr>
+        <w:rPr>
+          <w:rFonts w:ascii="Calibri" w:hAnsi="Calibri" w:eastAsia="游明朝" w:cs="Arial"/>
+          <w:noProof w:val="0"/>
+          <w:sz w:val="24"/>
+          <w:szCs w:val="24"/>
+          <w:lang w:val="pt-BR"/>
+        </w:rPr>
+      </w:pPr>
+      <w:r>
+        <w:rPr>
+          <w:rFonts w:ascii="Arial" w:hAnsi="Arial" w:eastAsia="Arial" w:cs="Arial"/>
+          <w:noProof w:val="0"/>
+          <w:sz w:val="24"/>
+          <w:szCs w:val="24"/>
+          <w:lang w:val="pt-BR"/>
+        </w:rPr>
+        <w:t>Não iremos desenvolver as APIs</w:t>
+      </w:r>
+    </w:p>
+    <w:p>
+      <w:pPr>
+        <w:pStyle w:val="PargrafodaLista"/>
+        <w:numPr>
+          <w:ilvl w:val="0"/>
+          <w:numId w:val="17"/>
+        </w:numPr>
+        <w:rPr>
+          <w:rFonts w:ascii="Calibri" w:hAnsi="Calibri" w:eastAsia="游明朝" w:cs="Arial"/>
+          <w:noProof w:val="0"/>
+          <w:sz w:val="24"/>
+          <w:szCs w:val="24"/>
+          <w:lang w:val="pt-BR"/>
+        </w:rPr>
+      </w:pPr>
+      <w:r>
+        <w:rPr>
+          <w:rFonts w:ascii="Arial" w:hAnsi="Arial" w:eastAsia="Arial" w:cs="Arial"/>
+          <w:noProof w:val="0"/>
+          <w:sz w:val="24"/>
+          <w:szCs w:val="24"/>
+          <w:lang w:val="pt-BR"/>
+        </w:rPr>
+        <w:t xml:space="preserve"> As instruções dadas estarão somente </w:t>
+      </w:r>
+      <w:r>
+        <w:rPr>
+          <w:rFonts w:ascii="Arial" w:hAnsi="Arial" w:eastAsia="Arial" w:cs="Arial"/>
+          <w:noProof w:val="0"/>
+          <w:sz w:val="24"/>
+          <w:szCs w:val="24"/>
+          <w:lang w:val="pt-BR"/>
+        </w:rPr>
+        <w:t>presentes</w:t>
+      </w:r>
+      <w:r>
+        <w:rPr>
+          <w:rFonts w:ascii="Arial" w:hAnsi="Arial" w:eastAsia="Arial" w:cs="Arial"/>
+          <w:noProof w:val="0"/>
+          <w:sz w:val="24"/>
+          <w:szCs w:val="24"/>
+          <w:lang w:val="pt-BR"/>
+        </w:rPr>
+        <w:t xml:space="preserve"> somente nos manuais.</w:t>
+      </w:r>
+    </w:p>
+    <w:p>
+      <w:pPr>
+        <w:pStyle w:val="Normal"/>
+        <w:ind w:left="0"/>
+        <w:rPr>
+          <w:rFonts w:ascii="Arial" w:hAnsi="Arial" w:eastAsia="Arial" w:cs="Arial"/>
+          <w:noProof w:val="0"/>
+          <w:sz w:val="24"/>
+          <w:szCs w:val="24"/>
+          <w:lang w:val="pt-BR"/>
+        </w:rPr>
+      </w:pPr>
+      <w:r>
+        <w:rPr>
+          <w:rFonts w:ascii="Arial" w:hAnsi="Arial" w:eastAsia="Arial" w:cs="Arial"/>
+          <w:noProof w:val="0"/>
+          <w:sz w:val="24"/>
+          <w:szCs w:val="24"/>
+          <w:lang w:val="pt-BR"/>
+        </w:rPr>
+        <w:t>Riscos:</w:t>
+      </w:r>
+    </w:p>
+    <w:p>
+      <w:pPr>
+        <w:pStyle w:val="PargrafodaLista"/>
+        <w:numPr>
+          <w:ilvl w:val="0"/>
+          <w:numId w:val="18"/>
+        </w:numPr>
+        <w:rPr>
+          <w:rFonts w:ascii="Calibri" w:hAnsi="Calibri" w:eastAsia="游明朝" w:cs="Arial"/>
+          <w:noProof w:val="0"/>
+          <w:sz w:val="24"/>
+          <w:szCs w:val="24"/>
+          <w:lang w:val="pt-BR"/>
+        </w:rPr>
+      </w:pPr>
+      <w:r>
+        <w:rPr>
+          <w:rFonts w:ascii="Arial" w:hAnsi="Arial" w:eastAsia="Arial" w:cs="Arial"/>
+          <w:noProof w:val="0"/>
+          <w:sz w:val="24"/>
+          <w:szCs w:val="24"/>
+          <w:lang w:val="pt-BR"/>
+        </w:rPr>
+        <w:t>Estrutura inadequada para o funcionamento do equipamento.</w:t>
+      </w:r>
+    </w:p>
+    <w:p>
+      <w:pPr>
+        <w:pStyle w:val="PargrafodaLista"/>
+        <w:numPr>
+          <w:ilvl w:val="0"/>
+          <w:numId w:val="18"/>
+        </w:numPr>
+        <w:rPr>
+          <w:rFonts w:ascii="Calibri" w:hAnsi="Calibri" w:eastAsia="游明朝" w:cs="Arial"/>
+          <w:noProof w:val="0"/>
+          <w:sz w:val="24"/>
+          <w:szCs w:val="24"/>
+          <w:lang w:val="pt-BR"/>
+        </w:rPr>
+      </w:pPr>
+      <w:r>
+        <w:rPr>
+          <w:rFonts w:ascii="Arial" w:hAnsi="Arial" w:eastAsia="Arial" w:cs="Arial"/>
+          <w:noProof w:val="0"/>
+          <w:sz w:val="24"/>
+          <w:szCs w:val="24"/>
+          <w:lang w:val="pt-BR"/>
+        </w:rPr>
+        <w:t xml:space="preserve">Local sem acesso </w:t>
+      </w:r>
+      <w:r>
+        <w:rPr>
+          <w:rFonts w:ascii="Arial" w:hAnsi="Arial" w:eastAsia="Arial" w:cs="Arial"/>
+          <w:noProof w:val="0"/>
+          <w:sz w:val="24"/>
+          <w:szCs w:val="24"/>
+          <w:lang w:val="pt-BR"/>
+        </w:rPr>
+        <w:t>a</w:t>
+      </w:r>
+      <w:r>
+        <w:rPr>
+          <w:rFonts w:ascii="Arial" w:hAnsi="Arial" w:eastAsia="Arial" w:cs="Arial"/>
+          <w:noProof w:val="0"/>
+          <w:sz w:val="24"/>
+          <w:szCs w:val="24"/>
+          <w:lang w:val="pt-BR"/>
+        </w:rPr>
+        <w:t xml:space="preserve"> internet, implicando o não funcionamento do mesmo.</w:t>
+      </w:r>
+    </w:p>
+    <w:p>
+      <w:pPr>
+        <w:pStyle w:val="Normal"/>
+        <w:ind w:left="0"/>
+        <w:rPr>
+          <w:rFonts w:ascii="Calibri" w:hAnsi="Calibri" w:eastAsia="游明朝" w:cs="Arial"/>
+          <w:noProof w:val="0"/>
+          <w:sz w:val="24"/>
+          <w:szCs w:val="24"/>
+          <w:lang w:val="pt-BR"/>
+        </w:rPr>
+      </w:pPr>
+    </w:p>
+    <w:p>
+      <w:pPr>
+        <w:rPr>
+          <w:rFonts w:ascii="Arial" w:hAnsi="Arial" w:eastAsia="Arial" w:cs="Arial"/>
           <w:b/>
           <w:bCs/>
         </w:rPr>
@@ -4457,7 +4752,7 @@
           <w:b/>
           <w:bCs/>
         </w:rPr>
-        <w:t>Riscos e restrições:</w:t>
+        <w:t>Partes interessadas</w:t>
       </w:r>
       <w:r>
         <w:rPr>
@@ -4465,16 +4760,7 @@
           <w:b/>
           <w:bCs/>
         </w:rPr>
-        <w:t xml:space="preserve"> </w:t>
-      </w:r>
-      <w:r>
-        <w:rPr>
-          <w:rFonts w:ascii="Arial" w:hAnsi="Arial" w:eastAsia="Arial" w:cs="Arial"/>
-          <w:b/>
-          <w:bCs/>
-          <w:color w:val="FF0000"/>
-        </w:rPr>
-        <w:t>REFAZER</w:t>
+        <w:t>:</w:t>
       </w:r>
     </w:p>
     <w:p>
@@ -4492,191 +4778,14 @@
         <w:rPr>
           <w:rFonts w:ascii="Arial" w:hAnsi="Arial" w:eastAsia="Arial" w:cs="Arial"/>
         </w:rPr>
-        <w:t>Temperaturas acima de 25°C.</w:t>
-      </w:r>
-    </w:p>
-    <w:p>
-      <w:pPr>
-        <w:pStyle w:val="PargrafodaLista"/>
-        <w:numPr>
-          <w:ilvl w:val="0"/>
-          <w:numId w:val="4"/>
-        </w:numPr>
-        <w:rPr>
-          <w:rFonts w:ascii="Arial" w:hAnsi="Arial" w:eastAsia="Arial" w:cs="Arial"/>
-        </w:rPr>
-      </w:pPr>
-      <w:r>
-        <w:rPr>
-          <w:rFonts w:ascii="Arial" w:hAnsi="Arial" w:eastAsia="Arial" w:cs="Arial"/>
-        </w:rPr>
-        <w:t xml:space="preserve">Umidade </w:t>
-      </w:r>
-      <w:r>
-        <w:rPr>
-          <w:rFonts w:ascii="Arial" w:hAnsi="Arial" w:eastAsia="Arial" w:cs="Arial"/>
-        </w:rPr>
-        <w:t xml:space="preserve">relativa </w:t>
-      </w:r>
-      <w:r>
-        <w:rPr>
-          <w:rFonts w:ascii="Arial" w:hAnsi="Arial" w:eastAsia="Arial" w:cs="Arial"/>
-        </w:rPr>
-        <w:t xml:space="preserve">do ambiente abaixo </w:t>
-      </w:r>
-      <w:r>
-        <w:rPr>
-          <w:rFonts w:ascii="Arial" w:hAnsi="Arial" w:eastAsia="Arial" w:cs="Arial"/>
-        </w:rPr>
-        <w:t>de</w:t>
-      </w:r>
-      <w:r>
-        <w:rPr>
-          <w:rFonts w:ascii="Arial" w:hAnsi="Arial" w:eastAsia="Arial" w:cs="Arial"/>
-        </w:rPr>
-        <w:t xml:space="preserve"> </w:t>
-      </w:r>
-      <w:r>
-        <w:rPr>
-          <w:rFonts w:ascii="Arial" w:hAnsi="Arial" w:eastAsia="Arial" w:cs="Arial"/>
-        </w:rPr>
-        <w:t>90</w:t>
-      </w:r>
-      <w:r>
-        <w:rPr>
-          <w:rFonts w:ascii="Arial" w:hAnsi="Arial" w:eastAsia="Arial" w:cs="Arial"/>
-        </w:rPr>
-        <w:t>%</w:t>
-      </w:r>
-      <w:r>
-        <w:rPr>
-          <w:rFonts w:ascii="Arial" w:hAnsi="Arial" w:eastAsia="Arial" w:cs="Arial"/>
-        </w:rPr>
-        <w:t>.</w:t>
-      </w:r>
-    </w:p>
-    <w:p>
-      <w:pPr>
-        <w:pStyle w:val="PargrafodaLista"/>
-        <w:numPr>
-          <w:ilvl w:val="0"/>
-          <w:numId w:val="4"/>
-        </w:numPr>
-        <w:rPr>
-          <w:rFonts w:ascii="Arial" w:hAnsi="Arial" w:eastAsia="Arial" w:cs="Arial"/>
-        </w:rPr>
-      </w:pPr>
-      <w:r>
-        <w:rPr>
-          <w:rFonts w:ascii="Arial" w:hAnsi="Arial" w:eastAsia="Arial" w:cs="Arial"/>
-        </w:rPr>
-        <w:t xml:space="preserve">Luminosidade </w:t>
-      </w:r>
-      <w:r>
-        <w:rPr>
-          <w:rFonts w:ascii="Arial" w:hAnsi="Arial" w:eastAsia="Arial" w:cs="Arial"/>
-        </w:rPr>
-        <w:t>com variação</w:t>
-      </w:r>
-      <w:r>
-        <w:rPr>
-          <w:rFonts w:ascii="Arial" w:hAnsi="Arial" w:eastAsia="Arial" w:cs="Arial"/>
-        </w:rPr>
-        <w:t xml:space="preserve"> </w:t>
-      </w:r>
-      <w:r>
-        <w:rPr>
-          <w:rFonts w:ascii="Arial" w:hAnsi="Arial" w:eastAsia="Arial" w:cs="Arial"/>
-        </w:rPr>
-        <w:t xml:space="preserve">maior ou </w:t>
-      </w:r>
-      <w:r>
-        <w:rPr>
-          <w:rFonts w:ascii="Arial" w:hAnsi="Arial" w:eastAsia="Arial" w:cs="Arial"/>
-        </w:rPr>
-        <w:t xml:space="preserve">inferior a </w:t>
-      </w:r>
-      <w:r>
-        <w:rPr>
-          <w:rFonts w:ascii="Arial" w:hAnsi="Arial" w:eastAsia="Arial" w:cs="Arial"/>
-        </w:rPr>
-        <w:t>6500k</w:t>
-      </w:r>
-      <w:r>
-        <w:rPr>
-          <w:rFonts w:ascii="Arial" w:hAnsi="Arial" w:eastAsia="Arial" w:cs="Arial"/>
-        </w:rPr>
-        <w:t>.</w:t>
-      </w:r>
-    </w:p>
-    <w:p>
-      <w:pPr>
-        <w:pStyle w:val="PargrafodaLista"/>
-        <w:numPr>
-          <w:ilvl w:val="0"/>
-          <w:numId w:val="4"/>
-        </w:numPr>
-        <w:rPr>
-          <w:rFonts w:ascii="Calibri" w:hAnsi="Calibri"/>
-        </w:rPr>
-      </w:pPr>
-      <w:r>
-        <w:rPr>
-          <w:rFonts w:ascii="Arial" w:hAnsi="Arial" w:eastAsia="Arial" w:cs="Arial"/>
-        </w:rPr>
-        <w:t>O website envolve somente o controle da produção e não será linkado as vendas dos produtos.</w:t>
-      </w:r>
-    </w:p>
-    <w:p>
-      <w:pPr>
-        <w:rPr>
-          <w:rFonts w:ascii="Arial" w:hAnsi="Arial" w:eastAsia="Arial" w:cs="Arial"/>
-          <w:b/>
-          <w:bCs/>
-        </w:rPr>
-      </w:pPr>
-      <w:r>
-        <w:rPr>
-          <w:rFonts w:ascii="Arial" w:hAnsi="Arial" w:eastAsia="Arial" w:cs="Arial"/>
-          <w:b/>
-          <w:bCs/>
-        </w:rPr>
-        <w:t>Partes interessadas</w:t>
-      </w:r>
-      <w:r>
-        <w:rPr>
-          <w:rFonts w:ascii="Arial" w:hAnsi="Arial" w:eastAsia="Arial" w:cs="Arial"/>
-          <w:b/>
-          <w:bCs/>
-        </w:rPr>
-        <w:t>:</w:t>
-      </w:r>
-    </w:p>
-    <w:p>
-      <w:pPr>
-        <w:pStyle w:val="PargrafodaLista"/>
-        <w:numPr>
-          <w:ilvl w:val="0"/>
-          <w:numId w:val="4"/>
-        </w:numPr>
-        <w:rPr>
-          <w:rFonts w:ascii="Arial" w:hAnsi="Arial" w:eastAsia="Arial" w:cs="Arial"/>
-        </w:rPr>
-      </w:pPr>
-      <w:r>
-        <w:rPr>
-          <w:rFonts w:ascii="Arial" w:hAnsi="Arial" w:eastAsia="Arial" w:cs="Arial"/>
-        </w:rPr>
         <w:t xml:space="preserve">Professor: Claudio </w:t>
       </w:r>
-      <w:proofErr w:type="spellStart"/>
       <w:r>
         <w:rPr>
           <w:rFonts w:ascii="Arial" w:hAnsi="Arial" w:eastAsia="Arial" w:cs="Arial"/>
         </w:rPr>
         <w:t>Frizzarini</w:t>
       </w:r>
-      <w:proofErr w:type="spellEnd"/>
       <w:r>
         <w:rPr>
           <w:rFonts w:ascii="Arial" w:hAnsi="Arial" w:eastAsia="Arial" w:cs="Arial"/>
@@ -5087,6 +5196,230 @@
 
 <file path=word/numbering.xml><?xml version="1.0" encoding="utf-8"?>
 <w:numbering xmlns:wpc="http://schemas.microsoft.com/office/word/2010/wordprocessingCanvas" xmlns:cx="http://schemas.microsoft.com/office/drawing/2014/chartex" xmlns:cx1="http://schemas.microsoft.com/office/drawing/2015/9/8/chartex" xmlns:cx2="http://schemas.microsoft.com/office/drawing/2015/10/21/chartex" xmlns:cx3="http://schemas.microsoft.com/office/drawing/2016/5/9/chartex" xmlns:cx4="http://schemas.microsoft.com/office/drawing/2016/5/10/chartex" xmlns:cx5="http://schemas.microsoft.com/office/drawing/2016/5/11/chartex" xmlns:cx6="http://schemas.microsoft.com/office/drawing/2016/5/12/chartex" xmlns:cx7="http://schemas.microsoft.com/office/drawing/2016/5/13/chartex" xmlns:cx8="http://schemas.microsoft.com/office/drawing/2016/5/14/chartex" xmlns:mc="http://schemas.openxmlformats.org/markup-compatibility/2006" xmlns:aink="http://schemas.microsoft.com/office/drawing/2016/ink" xmlns:am3d="http://schemas.microsoft.com/office/drawing/2017/model3d" xmlns:o="urn:schemas-microsoft-com:office:office" xmlns:oel="http://schemas.microsoft.com/office/2019/extlst" xmlns:r="http://schemas.openxmlformats.org/officeDocument/2006/relationships" xmlns:m="http://schemas.openxmlformats.org/officeDocument/2006/math" xmlns:v="urn:schemas-microsoft-com:vml" xmlns:wp14="http://schemas.microsoft.com/office/word/2010/wordprocessingDrawing" xmlns:wp="http://schemas.openxmlformats.org/drawingml/2006/wordprocessingDrawing" xmlns:w10="urn:schemas-microsoft-com:office:word" xmlns:w="http://schemas.openxmlformats.org/wordprocessingml/2006/main" xmlns:w14="http://schemas.microsoft.com/office/word/2010/wordml" xmlns:w15="http://schemas.microsoft.com/office/word/2012/wordml" xmlns:w16cex="http://schemas.microsoft.com/office/word/2018/wordml/cex" xmlns:w16cid="http://schemas.microsoft.com/office/word/2016/wordml/cid" xmlns:w16="http://schemas.microsoft.com/office/word/2018/wordml" xmlns:w16sdtdh="http://schemas.microsoft.com/office/word/2020/wordml/sdtdatahash" xmlns:w16se="http://schemas.microsoft.com/office/word/2015/wordml/symex" xmlns:wpg="http://schemas.microsoft.com/office/word/2010/wordprocessingGroup" xmlns:wpi="http://schemas.microsoft.com/office/word/2010/wordprocessingInk" xmlns:wne="http://schemas.microsoft.com/office/word/2006/wordml" xmlns:wps="http://schemas.microsoft.com/office/word/2010/wordprocessingShape" mc:Ignorable="w14 w15 w16se w16cid w16 w16cex w16sdtdh wp14">
+  <w:abstractNum xmlns:w="http://schemas.openxmlformats.org/wordprocessingml/2006/main" w:abstractNumId="17">
+    <w:nsid w:val="5f702159"/>
+    <w:multiLevelType xmlns:w="http://schemas.openxmlformats.org/wordprocessingml/2006/main" w:val="hybridMultilevel"/>
+    <w:lvl xmlns:w="http://schemas.openxmlformats.org/wordprocessingml/2006/main" w:ilvl="0">
+      <w:start w:val="1"/>
+      <w:numFmt w:val="bullet"/>
+      <w:lvlText w:val=""/>
+      <w:lvlJc w:val="left"/>
+      <w:pPr>
+        <w:ind w:left="720" w:hanging="360"/>
+      </w:pPr>
+      <w:rPr>
+        <w:rFonts w:hint="default" w:ascii="Symbol" w:hAnsi="Symbol"/>
+      </w:rPr>
+    </w:lvl>
+    <w:lvl xmlns:w="http://schemas.openxmlformats.org/wordprocessingml/2006/main" w:ilvl="1">
+      <w:start w:val="1"/>
+      <w:numFmt w:val="bullet"/>
+      <w:lvlText w:val="o"/>
+      <w:lvlJc w:val="left"/>
+      <w:pPr>
+        <w:ind w:left="1440" w:hanging="360"/>
+      </w:pPr>
+      <w:rPr>
+        <w:rFonts w:hint="default" w:ascii="Courier New" w:hAnsi="Courier New"/>
+      </w:rPr>
+    </w:lvl>
+    <w:lvl xmlns:w="http://schemas.openxmlformats.org/wordprocessingml/2006/main" w:ilvl="2">
+      <w:start w:val="1"/>
+      <w:numFmt w:val="bullet"/>
+      <w:lvlText w:val=""/>
+      <w:lvlJc w:val="left"/>
+      <w:pPr>
+        <w:ind w:left="2160" w:hanging="360"/>
+      </w:pPr>
+      <w:rPr>
+        <w:rFonts w:hint="default" w:ascii="Wingdings" w:hAnsi="Wingdings"/>
+      </w:rPr>
+    </w:lvl>
+    <w:lvl xmlns:w="http://schemas.openxmlformats.org/wordprocessingml/2006/main" w:ilvl="3">
+      <w:start w:val="1"/>
+      <w:numFmt w:val="bullet"/>
+      <w:lvlText w:val=""/>
+      <w:lvlJc w:val="left"/>
+      <w:pPr>
+        <w:ind w:left="2880" w:hanging="360"/>
+      </w:pPr>
+      <w:rPr>
+        <w:rFonts w:hint="default" w:ascii="Symbol" w:hAnsi="Symbol"/>
+      </w:rPr>
+    </w:lvl>
+    <w:lvl xmlns:w="http://schemas.openxmlformats.org/wordprocessingml/2006/main" w:ilvl="4">
+      <w:start w:val="1"/>
+      <w:numFmt w:val="bullet"/>
+      <w:lvlText w:val="o"/>
+      <w:lvlJc w:val="left"/>
+      <w:pPr>
+        <w:ind w:left="3600" w:hanging="360"/>
+      </w:pPr>
+      <w:rPr>
+        <w:rFonts w:hint="default" w:ascii="Courier New" w:hAnsi="Courier New"/>
+      </w:rPr>
+    </w:lvl>
+    <w:lvl xmlns:w="http://schemas.openxmlformats.org/wordprocessingml/2006/main" w:ilvl="5">
+      <w:start w:val="1"/>
+      <w:numFmt w:val="bullet"/>
+      <w:lvlText w:val=""/>
+      <w:lvlJc w:val="left"/>
+      <w:pPr>
+        <w:ind w:left="4320" w:hanging="360"/>
+      </w:pPr>
+      <w:rPr>
+        <w:rFonts w:hint="default" w:ascii="Wingdings" w:hAnsi="Wingdings"/>
+      </w:rPr>
+    </w:lvl>
+    <w:lvl xmlns:w="http://schemas.openxmlformats.org/wordprocessingml/2006/main" w:ilvl="6">
+      <w:start w:val="1"/>
+      <w:numFmt w:val="bullet"/>
+      <w:lvlText w:val=""/>
+      <w:lvlJc w:val="left"/>
+      <w:pPr>
+        <w:ind w:left="5040" w:hanging="360"/>
+      </w:pPr>
+      <w:rPr>
+        <w:rFonts w:hint="default" w:ascii="Symbol" w:hAnsi="Symbol"/>
+      </w:rPr>
+    </w:lvl>
+    <w:lvl xmlns:w="http://schemas.openxmlformats.org/wordprocessingml/2006/main" w:ilvl="7">
+      <w:start w:val="1"/>
+      <w:numFmt w:val="bullet"/>
+      <w:lvlText w:val="o"/>
+      <w:lvlJc w:val="left"/>
+      <w:pPr>
+        <w:ind w:left="5760" w:hanging="360"/>
+      </w:pPr>
+      <w:rPr>
+        <w:rFonts w:hint="default" w:ascii="Courier New" w:hAnsi="Courier New"/>
+      </w:rPr>
+    </w:lvl>
+    <w:lvl xmlns:w="http://schemas.openxmlformats.org/wordprocessingml/2006/main" w:ilvl="8">
+      <w:start w:val="1"/>
+      <w:numFmt w:val="bullet"/>
+      <w:lvlText w:val=""/>
+      <w:lvlJc w:val="left"/>
+      <w:pPr>
+        <w:ind w:left="6480" w:hanging="360"/>
+      </w:pPr>
+      <w:rPr>
+        <w:rFonts w:hint="default" w:ascii="Wingdings" w:hAnsi="Wingdings"/>
+      </w:rPr>
+    </w:lvl>
+  </w:abstractNum>
+  <w:abstractNum xmlns:w="http://schemas.openxmlformats.org/wordprocessingml/2006/main" w:abstractNumId="16">
+    <w:nsid w:val="31a88b33"/>
+    <w:multiLevelType xmlns:w="http://schemas.openxmlformats.org/wordprocessingml/2006/main" w:val="hybridMultilevel"/>
+    <w:lvl xmlns:w="http://schemas.openxmlformats.org/wordprocessingml/2006/main" w:ilvl="0">
+      <w:start w:val="1"/>
+      <w:numFmt w:val="bullet"/>
+      <w:lvlText w:val=""/>
+      <w:lvlJc w:val="left"/>
+      <w:pPr>
+        <w:ind w:left="720" w:hanging="360"/>
+      </w:pPr>
+      <w:rPr>
+        <w:rFonts w:hint="default" w:ascii="Symbol" w:hAnsi="Symbol"/>
+      </w:rPr>
+    </w:lvl>
+    <w:lvl xmlns:w="http://schemas.openxmlformats.org/wordprocessingml/2006/main" w:ilvl="1">
+      <w:start w:val="1"/>
+      <w:numFmt w:val="bullet"/>
+      <w:lvlText w:val="o"/>
+      <w:lvlJc w:val="left"/>
+      <w:pPr>
+        <w:ind w:left="1440" w:hanging="360"/>
+      </w:pPr>
+      <w:rPr>
+        <w:rFonts w:hint="default" w:ascii="Courier New" w:hAnsi="Courier New"/>
+      </w:rPr>
+    </w:lvl>
+    <w:lvl xmlns:w="http://schemas.openxmlformats.org/wordprocessingml/2006/main" w:ilvl="2">
+      <w:start w:val="1"/>
+      <w:numFmt w:val="bullet"/>
+      <w:lvlText w:val=""/>
+      <w:lvlJc w:val="left"/>
+      <w:pPr>
+        <w:ind w:left="2160" w:hanging="360"/>
+      </w:pPr>
+      <w:rPr>
+        <w:rFonts w:hint="default" w:ascii="Wingdings" w:hAnsi="Wingdings"/>
+      </w:rPr>
+    </w:lvl>
+    <w:lvl xmlns:w="http://schemas.openxmlformats.org/wordprocessingml/2006/main" w:ilvl="3">
+      <w:start w:val="1"/>
+      <w:numFmt w:val="bullet"/>
+      <w:lvlText w:val=""/>
+      <w:lvlJc w:val="left"/>
+      <w:pPr>
+        <w:ind w:left="2880" w:hanging="360"/>
+      </w:pPr>
+      <w:rPr>
+        <w:rFonts w:hint="default" w:ascii="Symbol" w:hAnsi="Symbol"/>
+      </w:rPr>
+    </w:lvl>
+    <w:lvl xmlns:w="http://schemas.openxmlformats.org/wordprocessingml/2006/main" w:ilvl="4">
+      <w:start w:val="1"/>
+      <w:numFmt w:val="bullet"/>
+      <w:lvlText w:val="o"/>
+      <w:lvlJc w:val="left"/>
+      <w:pPr>
+        <w:ind w:left="3600" w:hanging="360"/>
+      </w:pPr>
+      <w:rPr>
+        <w:rFonts w:hint="default" w:ascii="Courier New" w:hAnsi="Courier New"/>
+      </w:rPr>
+    </w:lvl>
+    <w:lvl xmlns:w="http://schemas.openxmlformats.org/wordprocessingml/2006/main" w:ilvl="5">
+      <w:start w:val="1"/>
+      <w:numFmt w:val="bullet"/>
+      <w:lvlText w:val=""/>
+      <w:lvlJc w:val="left"/>
+      <w:pPr>
+        <w:ind w:left="4320" w:hanging="360"/>
+      </w:pPr>
+      <w:rPr>
+        <w:rFonts w:hint="default" w:ascii="Wingdings" w:hAnsi="Wingdings"/>
+      </w:rPr>
+    </w:lvl>
+    <w:lvl xmlns:w="http://schemas.openxmlformats.org/wordprocessingml/2006/main" w:ilvl="6">
+      <w:start w:val="1"/>
+      <w:numFmt w:val="bullet"/>
+      <w:lvlText w:val=""/>
+      <w:lvlJc w:val="left"/>
+      <w:pPr>
+        <w:ind w:left="5040" w:hanging="360"/>
+      </w:pPr>
+      <w:rPr>
+        <w:rFonts w:hint="default" w:ascii="Symbol" w:hAnsi="Symbol"/>
+      </w:rPr>
+    </w:lvl>
+    <w:lvl xmlns:w="http://schemas.openxmlformats.org/wordprocessingml/2006/main" w:ilvl="7">
+      <w:start w:val="1"/>
+      <w:numFmt w:val="bullet"/>
+      <w:lvlText w:val="o"/>
+      <w:lvlJc w:val="left"/>
+      <w:pPr>
+        <w:ind w:left="5760" w:hanging="360"/>
+      </w:pPr>
+      <w:rPr>
+        <w:rFonts w:hint="default" w:ascii="Courier New" w:hAnsi="Courier New"/>
+      </w:rPr>
+    </w:lvl>
+    <w:lvl xmlns:w="http://schemas.openxmlformats.org/wordprocessingml/2006/main" w:ilvl="8">
+      <w:start w:val="1"/>
+      <w:numFmt w:val="bullet"/>
+      <w:lvlText w:val=""/>
+      <w:lvlJc w:val="left"/>
+      <w:pPr>
+        <w:ind w:left="6480" w:hanging="360"/>
+      </w:pPr>
+      <w:rPr>
+        <w:rFonts w:hint="default" w:ascii="Wingdings" w:hAnsi="Wingdings"/>
+      </w:rPr>
+    </w:lvl>
+  </w:abstractNum>
   <w:abstractNum xmlns:w="http://schemas.openxmlformats.org/wordprocessingml/2006/main" w:abstractNumId="15">
     <w:nsid w:val="6f6c00b7"/>
     <w:multiLevelType xmlns:w="http://schemas.openxmlformats.org/wordprocessingml/2006/main" w:val="hybridMultilevel"/>
@@ -6889,6 +7222,12 @@
       </w:rPr>
     </w:lvl>
   </w:abstractNum>
+  <w:num w:numId="18">
+    <w:abstractNumId w:val="17"/>
+  </w:num>
+  <w:num w:numId="17">
+    <w:abstractNumId w:val="16"/>
+  </w:num>
   <w:num w:numId="16">
     <w:abstractNumId w:val="15"/>
   </w:num>

</xml_diff>